<commit_message>
anexo 3.docx Signed-off-by: Israel <israelcm@usal.es>
</commit_message>
<xml_diff>
--- a/memoria/anexo 3.docx
+++ b/memoria/anexo 3.docx
@@ -1,6 +1,6 @@
 
 <file path=word/document.xml><?xml version="1.0" encoding="utf-8"?>
-<w:document xmlns:wpc="http://schemas.microsoft.com/office/word/2010/wordprocessingCanvas" xmlns:cx="http://schemas.microsoft.com/office/drawing/2014/chartex" xmlns:cx1="http://schemas.microsoft.com/office/drawing/2015/9/8/chartex" xmlns:cx2="http://schemas.microsoft.com/office/drawing/2015/10/21/chartex" xmlns:cx3="http://schemas.microsoft.com/office/drawing/2016/5/9/chartex" xmlns:cx4="http://schemas.microsoft.com/office/drawing/2016/5/10/chartex" xmlns:cx5="http://schemas.microsoft.com/office/drawing/2016/5/11/chartex" xmlns:cx6="http://schemas.microsoft.com/office/drawing/2016/5/12/chartex" xmlns:cx7="http://schemas.microsoft.com/office/drawing/2016/5/13/chartex" xmlns:cx8="http://schemas.microsoft.com/office/drawing/2016/5/14/chartex" xmlns:mc="http://schemas.openxmlformats.org/markup-compatibility/2006" xmlns:aink="http://schemas.microsoft.com/office/drawing/2016/ink" xmlns:am3d="http://schemas.microsoft.com/office/drawing/2017/model3d" xmlns:o="urn:schemas-microsoft-com:office:office" xmlns:r="http://schemas.openxmlformats.org/officeDocument/2006/relationships" xmlns:m="http://schemas.openxmlformats.org/officeDocument/2006/math" xmlns:v="urn:schemas-microsoft-com:vml" xmlns:wp14="http://schemas.microsoft.com/office/word/2010/wordprocessingDrawing" xmlns:wp="http://schemas.openxmlformats.org/drawingml/2006/wordprocessingDrawing" xmlns:w10="urn:schemas-microsoft-com:office:word" xmlns:w="http://schemas.openxmlformats.org/wordprocessingml/2006/main" xmlns:w14="http://schemas.microsoft.com/office/word/2010/wordml" xmlns:w15="http://schemas.microsoft.com/office/word/2012/wordml" xmlns:w16cid="http://schemas.microsoft.com/office/word/2016/wordml/cid" xmlns:w16se="http://schemas.microsoft.com/office/word/2015/wordml/symex" xmlns:wpg="http://schemas.microsoft.com/office/word/2010/wordprocessingGroup" xmlns:wpi="http://schemas.microsoft.com/office/word/2010/wordprocessingInk" xmlns:wne="http://schemas.microsoft.com/office/word/2006/wordml" xmlns:wps="http://schemas.microsoft.com/office/word/2010/wordprocessingShape" mc:Ignorable="w14 w15 w16se w16cid wp14">
+<w:document xmlns:wpc="http://schemas.microsoft.com/office/word/2010/wordprocessingCanvas" xmlns:cx="http://schemas.microsoft.com/office/drawing/2014/chartex" xmlns:mc="http://schemas.openxmlformats.org/markup-compatibility/2006" xmlns:o="urn:schemas-microsoft-com:office:office" xmlns:r="http://schemas.openxmlformats.org/officeDocument/2006/relationships" xmlns:m="http://schemas.openxmlformats.org/officeDocument/2006/math" xmlns:v="urn:schemas-microsoft-com:vml" xmlns:wp14="http://schemas.microsoft.com/office/word/2010/wordprocessingDrawing" xmlns:wp="http://schemas.openxmlformats.org/drawingml/2006/wordprocessingDrawing" xmlns:w10="urn:schemas-microsoft-com:office:word" xmlns:w="http://schemas.openxmlformats.org/wordprocessingml/2006/main" xmlns:w14="http://schemas.microsoft.com/office/word/2010/wordml" xmlns:w15="http://schemas.microsoft.com/office/word/2012/wordml" xmlns:w16se="http://schemas.microsoft.com/office/word/2015/wordml/symex" xmlns:wpg="http://schemas.microsoft.com/office/word/2010/wordprocessingGroup" xmlns:wpi="http://schemas.microsoft.com/office/word/2010/wordprocessingInk" xmlns:wne="http://schemas.microsoft.com/office/word/2006/wordml" xmlns:wps="http://schemas.microsoft.com/office/word/2010/wordprocessingShape" mc:Ignorable="w14 w15 w16se wp14">
   <w:body>
     <w:sdt>
       <w:sdtPr>
@@ -319,29 +319,8 @@
                                   <w14:round/>
                                 </w14:textOutline>
                               </w:rPr>
-                              <w:t xml:space="preserve">Revista On-Line sobre </w:t>
+                              <w:t>Revista On-Line sobre eSports</w:t>
                             </w:r>
-                            <w:proofErr w:type="spellStart"/>
-                            <w:r>
-                              <w:rPr>
-                                <w:rFonts w:ascii="Times New Roman" w:hAnsi="Times New Roman" w:cs="Times New Roman"/>
-                                <w:color w:val="000000" w:themeColor="text1"/>
-                                <w:sz w:val="56"/>
-                                <w:szCs w:val="52"/>
-                                <w14:shadow w14:blurRad="38100" w14:dist="19050" w14:dir="2700000" w14:sx="100000" w14:sy="100000" w14:kx="0" w14:ky="0" w14:algn="tl">
-                                  <w14:schemeClr w14:val="dk1">
-                                    <w14:alpha w14:val="60000"/>
-                                  </w14:schemeClr>
-                                </w14:shadow>
-                                <w14:textOutline w14:w="0" w14:cap="flat" w14:cmpd="sng" w14:algn="ctr">
-                                  <w14:noFill/>
-                                  <w14:prstDash w14:val="solid"/>
-                                  <w14:round/>
-                                </w14:textOutline>
-                              </w:rPr>
-                              <w:t>eSports</w:t>
-                            </w:r>
-                            <w:proofErr w:type="spellEnd"/>
                           </w:p>
                         </w:txbxContent>
                       </wps:txbx>
@@ -506,29 +485,8 @@
                             <w14:round/>
                           </w14:textOutline>
                         </w:rPr>
-                        <w:t xml:space="preserve">Revista On-Line sobre </w:t>
+                        <w:t>Revista On-Line sobre eSports</w:t>
                       </w:r>
-                      <w:proofErr w:type="spellStart"/>
-                      <w:r>
-                        <w:rPr>
-                          <w:rFonts w:ascii="Times New Roman" w:hAnsi="Times New Roman" w:cs="Times New Roman"/>
-                          <w:color w:val="000000" w:themeColor="text1"/>
-                          <w:sz w:val="56"/>
-                          <w:szCs w:val="52"/>
-                          <w14:shadow w14:blurRad="38100" w14:dist="19050" w14:dir="2700000" w14:sx="100000" w14:sy="100000" w14:kx="0" w14:ky="0" w14:algn="tl">
-                            <w14:schemeClr w14:val="dk1">
-                              <w14:alpha w14:val="60000"/>
-                            </w14:schemeClr>
-                          </w14:shadow>
-                          <w14:textOutline w14:w="0" w14:cap="flat" w14:cmpd="sng" w14:algn="ctr">
-                            <w14:noFill/>
-                            <w14:prstDash w14:val="solid"/>
-                            <w14:round/>
-                          </w14:textOutline>
-                        </w:rPr>
-                        <w:t>eSports</w:t>
-                      </w:r>
-                      <w:proofErr w:type="spellEnd"/>
                     </w:p>
                   </w:txbxContent>
                 </v:textbox>
@@ -4233,7 +4191,6 @@
         </w:rPr>
         <w:t xml:space="preserve"> las condiciones tanto de software como de hardware que son necesarias para </w:t>
       </w:r>
-      <w:proofErr w:type="gramStart"/>
       <w:r>
         <w:rPr>
           <w:rFonts w:ascii="Times New Roman" w:hAnsi="Times New Roman" w:cs="Times New Roman"/>
@@ -4248,19 +4205,8 @@
           <w:sz w:val="24"/>
           <w:szCs w:val="24"/>
         </w:rPr>
-        <w:t xml:space="preserve"> </w:t>
-      </w:r>
-      <w:bookmarkStart w:id="2" w:name="_GoBack"/>
-      <w:bookmarkEnd w:id="2"/>
-      <w:r>
-        <w:rPr>
-          <w:rFonts w:ascii="Times New Roman" w:hAnsi="Times New Roman" w:cs="Times New Roman"/>
-          <w:sz w:val="24"/>
-          <w:szCs w:val="24"/>
-        </w:rPr>
         <w:t>desarrollo</w:t>
       </w:r>
-      <w:proofErr w:type="gramEnd"/>
       <w:r>
         <w:rPr>
           <w:rFonts w:ascii="Times New Roman" w:hAnsi="Times New Roman" w:cs="Times New Roman"/>
@@ -4330,7 +4276,7 @@
           <w:u w:val="none"/>
         </w:rPr>
       </w:pPr>
-      <w:bookmarkStart w:id="3" w:name="_Toc17758461"/>
+      <w:bookmarkStart w:id="2" w:name="_Toc17758461"/>
       <w:r>
         <w:rPr>
           <w:rStyle w:val="Hipervnculo"/>
@@ -4341,7 +4287,7 @@
         <w:lastRenderedPageBreak/>
         <w:t>ÁMBITO DEL SOFTWARE</w:t>
       </w:r>
-      <w:bookmarkEnd w:id="3"/>
+      <w:bookmarkEnd w:id="2"/>
     </w:p>
     <w:p/>
     <w:p>
@@ -4360,7 +4306,45 @@
           <w:sz w:val="24"/>
           <w:szCs w:val="24"/>
         </w:rPr>
-        <w:t>REDACTAR</w:t>
+        <w:t>Este sistema está desarrollado con el objetivo de crear un medio de información en castellano sobre los deportes electrónicos.</w:t>
+      </w:r>
+    </w:p>
+    <w:p>
+      <w:pPr>
+        <w:spacing w:line="360" w:lineRule="auto"/>
+        <w:jc w:val="both"/>
+        <w:rPr>
+          <w:rFonts w:ascii="Times New Roman" w:hAnsi="Times New Roman" w:cs="Times New Roman"/>
+          <w:sz w:val="24"/>
+          <w:szCs w:val="24"/>
+        </w:rPr>
+      </w:pPr>
+      <w:r>
+        <w:rPr>
+          <w:rFonts w:ascii="Times New Roman" w:hAnsi="Times New Roman" w:cs="Times New Roman"/>
+          <w:sz w:val="24"/>
+          <w:szCs w:val="24"/>
+        </w:rPr>
+        <w:t>Gracias a este sistema, se podrán compartir noticias relacionadas con este nicho que cada vez es mayor, sobre todo en la población joven.</w:t>
+      </w:r>
+    </w:p>
+    <w:p>
+      <w:pPr>
+        <w:spacing w:line="360" w:lineRule="auto"/>
+        <w:jc w:val="both"/>
+        <w:rPr>
+          <w:rFonts w:ascii="Times New Roman" w:hAnsi="Times New Roman" w:cs="Times New Roman"/>
+          <w:sz w:val="24"/>
+          <w:szCs w:val="24"/>
+        </w:rPr>
+      </w:pPr>
+      <w:r>
+        <w:rPr>
+          <w:rFonts w:ascii="Times New Roman" w:hAnsi="Times New Roman" w:cs="Times New Roman"/>
+          <w:sz w:val="24"/>
+          <w:szCs w:val="24"/>
+        </w:rPr>
+        <w:t>Este sistema está diseñado con el objetivo de ser simple, claro y conciso: Qué los empleados puedan publicar sus artículos sin necesidad de conocimientos profundos de informática, y los usuarios puedan leer los artículos filtrados por las categorías que más les gusten, o guardar un artículo para leerlo más tarde.</w:t>
       </w:r>
     </w:p>
     <w:p>
@@ -4379,7 +4363,7 @@
           <w:u w:val="none"/>
         </w:rPr>
       </w:pPr>
-      <w:bookmarkStart w:id="4" w:name="_Toc17758462"/>
+      <w:bookmarkStart w:id="3" w:name="_Toc17758462"/>
       <w:r>
         <w:rPr>
           <w:rStyle w:val="Hipervnculo"/>
@@ -4389,7 +4373,7 @@
         </w:rPr>
         <w:t>DISEÑO DE DATOS</w:t>
       </w:r>
-      <w:bookmarkEnd w:id="4"/>
+      <w:bookmarkEnd w:id="3"/>
     </w:p>
     <w:p/>
     <w:p>
@@ -4435,7 +4419,7 @@
           <w:sz w:val="24"/>
           <w:szCs w:val="24"/>
         </w:rPr>
-        <w:t>REDACTAR</w:t>
+        <w:t>El sistema cuenta con una base de datos donde se almacenarán las noticias que se ofrecerán a los usuarios, así como más datos que veremos a continuación.</w:t>
       </w:r>
     </w:p>
     <w:p>
@@ -4464,7 +4448,7 @@
           <w:szCs w:val="28"/>
         </w:rPr>
       </w:pPr>
-      <w:bookmarkStart w:id="5" w:name="_Toc17758463"/>
+      <w:bookmarkStart w:id="4" w:name="_Toc17758463"/>
       <w:r>
         <w:rPr>
           <w:rFonts w:ascii="Times New Roman" w:hAnsi="Times New Roman" w:cs="Times New Roman"/>
@@ -4473,7 +4457,7 @@
         </w:rPr>
         <w:t>ESTRUCTURA DE LA BASE DE DATOS</w:t>
       </w:r>
-      <w:bookmarkEnd w:id="5"/>
+      <w:bookmarkEnd w:id="4"/>
     </w:p>
     <w:p/>
     <w:p>
@@ -4482,15 +4466,53 @@
         <w:jc w:val="both"/>
         <w:rPr>
           <w:rFonts w:ascii="Times New Roman" w:hAnsi="Times New Roman" w:cs="Times New Roman"/>
-        </w:rPr>
-      </w:pPr>
-      <w:r>
-        <w:rPr>
-          <w:rFonts w:ascii="Times New Roman" w:hAnsi="Times New Roman" w:cs="Times New Roman"/>
-          <w:sz w:val="24"/>
-          <w:szCs w:val="24"/>
-        </w:rPr>
-        <w:t>REDACTAR</w:t>
+          <w:sz w:val="24"/>
+          <w:szCs w:val="24"/>
+        </w:rPr>
+      </w:pPr>
+      <w:r>
+        <w:rPr>
+          <w:rFonts w:ascii="Times New Roman" w:hAnsi="Times New Roman" w:cs="Times New Roman"/>
+          <w:sz w:val="24"/>
+          <w:szCs w:val="24"/>
+        </w:rPr>
+        <w:t>La base de datos cuenta con un total de 13 tablas. 4 de ellas pertenecen al sistema RBAC que integra el framework Yii.</w:t>
+      </w:r>
+    </w:p>
+    <w:p>
+      <w:pPr>
+        <w:spacing w:line="360" w:lineRule="auto"/>
+        <w:jc w:val="both"/>
+        <w:rPr>
+          <w:rFonts w:ascii="Times New Roman" w:hAnsi="Times New Roman" w:cs="Times New Roman"/>
+          <w:sz w:val="24"/>
+          <w:szCs w:val="24"/>
+        </w:rPr>
+      </w:pPr>
+      <w:r>
+        <w:rPr>
+          <w:rFonts w:ascii="Times New Roman" w:hAnsi="Times New Roman" w:cs="Times New Roman"/>
+          <w:sz w:val="24"/>
+          <w:szCs w:val="24"/>
+        </w:rPr>
+        <w:t>Estas tablas poseen atributos, y cuentan con uno o varios atributos clave para hacer únicos a los registros.</w:t>
+      </w:r>
+    </w:p>
+    <w:p>
+      <w:pPr>
+        <w:spacing w:line="360" w:lineRule="auto"/>
+        <w:jc w:val="both"/>
+        <w:rPr>
+          <w:rFonts w:ascii="Times New Roman" w:hAnsi="Times New Roman" w:cs="Times New Roman"/>
+        </w:rPr>
+      </w:pPr>
+      <w:r>
+        <w:rPr>
+          <w:rFonts w:ascii="Times New Roman" w:hAnsi="Times New Roman" w:cs="Times New Roman"/>
+          <w:sz w:val="24"/>
+          <w:szCs w:val="24"/>
+        </w:rPr>
+        <w:t>Yii posee una utilidad, denominada Gii, que nos permite generar código a través de las tablas de la base de datos (Generación de modelos)</w:t>
       </w:r>
     </w:p>
     <w:p/>
@@ -4515,9 +4537,10 @@
           <w:sz w:val="28"/>
           <w:szCs w:val="28"/>
         </w:rPr>
+        <w:lastRenderedPageBreak/>
         <w:t xml:space="preserve"> </w:t>
       </w:r>
-      <w:bookmarkStart w:id="6" w:name="_Toc17758464"/>
+      <w:bookmarkStart w:id="5" w:name="_Toc17758464"/>
       <w:r>
         <w:rPr>
           <w:rFonts w:ascii="Times New Roman" w:hAnsi="Times New Roman" w:cs="Times New Roman"/>
@@ -4534,18 +4557,19 @@
         </w:rPr>
         <w:t>ENTIDAD-RELACIÓN</w:t>
       </w:r>
-      <w:bookmarkEnd w:id="6"/>
+      <w:bookmarkEnd w:id="5"/>
     </w:p>
     <w:p/>
     <w:p>
       <w:r>
-        <w:t>REDACTAR</w:t>
+        <w:t>Diagrama entidad relación previo a la construcción de la base de datos.</w:t>
       </w:r>
     </w:p>
     <w:p>
       <w:r>
         <w:rPr>
           <w:noProof/>
+          <w:lang w:eastAsia="es-ES"/>
         </w:rPr>
         <w:drawing>
           <wp:inline distT="0" distB="0" distL="0" distR="0">
@@ -4590,6 +4614,7 @@
         </w:drawing>
       </w:r>
     </w:p>
+    <w:p/>
     <w:p>
       <w:pPr>
         <w:pStyle w:val="Ttulo2"/>
@@ -4605,17 +4630,16 @@
           <w:szCs w:val="28"/>
         </w:rPr>
       </w:pPr>
-      <w:bookmarkStart w:id="7" w:name="_Toc17758465"/>
+      <w:bookmarkStart w:id="6" w:name="_Toc17758465"/>
       <w:r>
         <w:rPr>
           <w:rFonts w:ascii="Times New Roman" w:hAnsi="Times New Roman" w:cs="Times New Roman"/>
           <w:sz w:val="28"/>
           <w:szCs w:val="28"/>
         </w:rPr>
-        <w:lastRenderedPageBreak/>
         <w:t>EXPLICACIÓN DE LAS RELACIONES</w:t>
       </w:r>
-      <w:bookmarkEnd w:id="7"/>
+      <w:bookmarkEnd w:id="6"/>
     </w:p>
     <w:p/>
     <w:p>
@@ -4771,43 +4795,26 @@
           <w:sz w:val="24"/>
           <w:szCs w:val="24"/>
         </w:rPr>
-        <w:t xml:space="preserve"> también tenemos dos uniones, en cuanto a la unión artículos_comentarios la relación que se establece es N:M, debido a que un usuario puede comentar uno o varios artículos y un articulo puede tener comentarios de uno o varios usuarios. Con la unión </w:t>
-      </w:r>
-      <w:proofErr w:type="spellStart"/>
-      <w:r>
-        <w:rPr>
-          <w:rFonts w:ascii="Times New Roman" w:hAnsi="Times New Roman" w:cs="Times New Roman"/>
-          <w:sz w:val="24"/>
-          <w:szCs w:val="24"/>
-        </w:rPr>
-        <w:t>artículos_likes</w:t>
-      </w:r>
-      <w:proofErr w:type="spellEnd"/>
-      <w:r>
-        <w:rPr>
-          <w:rFonts w:ascii="Times New Roman" w:hAnsi="Times New Roman" w:cs="Times New Roman"/>
-          <w:sz w:val="24"/>
-          <w:szCs w:val="24"/>
-        </w:rPr>
-        <w:t>, pasa lo mismo, la relación que se crea es N:M ya que un usuario puede darle like a uno o varios artículos (1, n) y un articulo puede tener likes de uno o varios usuarios (1, n).</w:t>
-      </w:r>
-    </w:p>
-    <w:p>
-      <w:pPr>
-        <w:spacing w:line="360" w:lineRule="auto"/>
-        <w:jc w:val="both"/>
-        <w:rPr>
-          <w:rFonts w:ascii="Times New Roman" w:hAnsi="Times New Roman" w:cs="Times New Roman"/>
-          <w:sz w:val="24"/>
-          <w:szCs w:val="24"/>
-        </w:rPr>
-      </w:pPr>
-      <w:r>
-        <w:rPr>
-          <w:rFonts w:ascii="Times New Roman" w:hAnsi="Times New Roman" w:cs="Times New Roman"/>
-          <w:sz w:val="24"/>
-          <w:szCs w:val="24"/>
-        </w:rPr>
+        <w:t xml:space="preserve"> también tenemos dos uniones, en cuanto a la unión artículos_comentarios la relación que se establece es N:M, debido a que un usuario puede comentar uno o varios artículos y un articulo puede tener comentarios de uno o varios usuarios. Con la unión artículos_likes, pasa lo mismo, la relación que se crea es N:M ya que un usuario puede darle like a uno o varios artículos (1, n) y un articulo puede tener likes de uno o varios usuarios (1, n).</w:t>
+      </w:r>
+    </w:p>
+    <w:p>
+      <w:pPr>
+        <w:spacing w:line="360" w:lineRule="auto"/>
+        <w:jc w:val="both"/>
+        <w:rPr>
+          <w:rFonts w:ascii="Times New Roman" w:hAnsi="Times New Roman" w:cs="Times New Roman"/>
+          <w:sz w:val="24"/>
+          <w:szCs w:val="24"/>
+        </w:rPr>
+      </w:pPr>
+      <w:r>
+        <w:rPr>
+          <w:rFonts w:ascii="Times New Roman" w:hAnsi="Times New Roman" w:cs="Times New Roman"/>
+          <w:sz w:val="24"/>
+          <w:szCs w:val="24"/>
+        </w:rPr>
+        <w:lastRenderedPageBreak/>
         <w:t xml:space="preserve">Por último, la relación </w:t>
       </w:r>
       <w:r>
@@ -4881,7 +4888,7 @@
         </w:rPr>
         <w:t xml:space="preserve"> </w:t>
       </w:r>
-      <w:bookmarkStart w:id="8" w:name="_Toc17758466"/>
+      <w:bookmarkStart w:id="7" w:name="_Toc17758466"/>
       <w:r>
         <w:rPr>
           <w:rFonts w:ascii="Times New Roman" w:hAnsi="Times New Roman" w:cs="Times New Roman"/>
@@ -4890,7 +4897,7 @@
         </w:rPr>
         <w:t>DEFINICIÓN DE ATRIBUTOS</w:t>
       </w:r>
-      <w:bookmarkEnd w:id="8"/>
+      <w:bookmarkEnd w:id="7"/>
     </w:p>
     <w:p/>
     <w:p>
@@ -4974,7 +4981,6 @@
           <w:sz w:val="24"/>
           <w:szCs w:val="24"/>
         </w:rPr>
-        <w:lastRenderedPageBreak/>
         <w:t xml:space="preserve">Empezaremos por la </w:t>
       </w:r>
       <w:r>
@@ -5057,23 +5063,13 @@
           <w:szCs w:val="24"/>
         </w:rPr>
       </w:pPr>
-      <w:proofErr w:type="spellStart"/>
-      <w:r>
-        <w:rPr>
-          <w:rFonts w:ascii="Times New Roman" w:hAnsi="Times New Roman" w:cs="Times New Roman"/>
-          <w:sz w:val="24"/>
-          <w:szCs w:val="24"/>
-        </w:rPr>
-        <w:t>Password</w:t>
-      </w:r>
-      <w:proofErr w:type="spellEnd"/>
-      <w:r>
-        <w:rPr>
-          <w:rFonts w:ascii="Times New Roman" w:hAnsi="Times New Roman" w:cs="Times New Roman"/>
-          <w:sz w:val="24"/>
-          <w:szCs w:val="24"/>
-        </w:rPr>
-        <w:t>: contraseña de acceso creada por el usuario para poder acceder a la página.</w:t>
+      <w:r>
+        <w:rPr>
+          <w:rFonts w:ascii="Times New Roman" w:hAnsi="Times New Roman" w:cs="Times New Roman"/>
+          <w:sz w:val="24"/>
+          <w:szCs w:val="24"/>
+        </w:rPr>
+        <w:t>Password: contraseña de acceso creada por el usuario para poder acceder a la página.</w:t>
       </w:r>
     </w:p>
     <w:p>
@@ -5163,23 +5159,13 @@
           <w:szCs w:val="24"/>
         </w:rPr>
       </w:pPr>
-      <w:proofErr w:type="spellStart"/>
-      <w:r>
-        <w:rPr>
-          <w:rFonts w:ascii="Times New Roman" w:hAnsi="Times New Roman" w:cs="Times New Roman"/>
-          <w:sz w:val="24"/>
-          <w:szCs w:val="24"/>
-        </w:rPr>
-        <w:t>Fecha_nacimiento</w:t>
-      </w:r>
-      <w:proofErr w:type="spellEnd"/>
-      <w:r>
-        <w:rPr>
-          <w:rFonts w:ascii="Times New Roman" w:hAnsi="Times New Roman" w:cs="Times New Roman"/>
-          <w:sz w:val="24"/>
-          <w:szCs w:val="24"/>
-        </w:rPr>
-        <w:t>: fecha de nacimiento del usuario.</w:t>
+      <w:r>
+        <w:rPr>
+          <w:rFonts w:ascii="Times New Roman" w:hAnsi="Times New Roman" w:cs="Times New Roman"/>
+          <w:sz w:val="24"/>
+          <w:szCs w:val="24"/>
+        </w:rPr>
+        <w:t>Fecha_nacimiento: fecha de nacimiento del usuario.</w:t>
       </w:r>
     </w:p>
     <w:p>
@@ -5197,23 +5183,13 @@
           <w:szCs w:val="24"/>
         </w:rPr>
       </w:pPr>
-      <w:proofErr w:type="spellStart"/>
-      <w:r>
-        <w:rPr>
-          <w:rFonts w:ascii="Times New Roman" w:hAnsi="Times New Roman" w:cs="Times New Roman"/>
-          <w:sz w:val="24"/>
-          <w:szCs w:val="24"/>
-        </w:rPr>
-        <w:t>Fecha_registro</w:t>
-      </w:r>
-      <w:proofErr w:type="spellEnd"/>
-      <w:r>
-        <w:rPr>
-          <w:rFonts w:ascii="Times New Roman" w:hAnsi="Times New Roman" w:cs="Times New Roman"/>
-          <w:sz w:val="24"/>
-          <w:szCs w:val="24"/>
-        </w:rPr>
-        <w:t>: fecha en el que el usuario relleno el formulario de registro (independiente de la fecha en la que confirma el registro).</w:t>
+      <w:r>
+        <w:rPr>
+          <w:rFonts w:ascii="Times New Roman" w:hAnsi="Times New Roman" w:cs="Times New Roman"/>
+          <w:sz w:val="24"/>
+          <w:szCs w:val="24"/>
+        </w:rPr>
+        <w:t>Fecha_registro: fecha en el que el usuario relleno el formulario de registro (independiente de la fecha en la que confirma el registro).</w:t>
       </w:r>
     </w:p>
     <w:p>
@@ -5255,23 +5231,14 @@
           <w:szCs w:val="24"/>
         </w:rPr>
       </w:pPr>
-      <w:proofErr w:type="spellStart"/>
-      <w:r>
-        <w:rPr>
-          <w:rFonts w:ascii="Times New Roman" w:hAnsi="Times New Roman" w:cs="Times New Roman"/>
-          <w:sz w:val="24"/>
-          <w:szCs w:val="24"/>
-        </w:rPr>
-        <w:t>Fecha_acceso</w:t>
-      </w:r>
-      <w:proofErr w:type="spellEnd"/>
-      <w:r>
-        <w:rPr>
-          <w:rFonts w:ascii="Times New Roman" w:hAnsi="Times New Roman" w:cs="Times New Roman"/>
-          <w:sz w:val="24"/>
-          <w:szCs w:val="24"/>
-        </w:rPr>
-        <w:t>: fecha en la que el usuario accedió por ultima vez a la página web.</w:t>
+      <w:r>
+        <w:rPr>
+          <w:rFonts w:ascii="Times New Roman" w:hAnsi="Times New Roman" w:cs="Times New Roman"/>
+          <w:sz w:val="24"/>
+          <w:szCs w:val="24"/>
+        </w:rPr>
+        <w:lastRenderedPageBreak/>
+        <w:t>Fecha_acceso: fecha en la que el usuario accedió por ultima vez a la página web.</w:t>
       </w:r>
     </w:p>
     <w:p>
@@ -5289,41 +5256,13 @@
           <w:szCs w:val="24"/>
         </w:rPr>
       </w:pPr>
-      <w:proofErr w:type="spellStart"/>
-      <w:r>
-        <w:rPr>
-          <w:rFonts w:ascii="Times New Roman" w:hAnsi="Times New Roman" w:cs="Times New Roman"/>
-          <w:sz w:val="24"/>
-          <w:szCs w:val="24"/>
-        </w:rPr>
-        <w:t>Num_accesos</w:t>
-      </w:r>
-      <w:proofErr w:type="spellEnd"/>
-      <w:r>
-        <w:rPr>
-          <w:rFonts w:ascii="Times New Roman" w:hAnsi="Times New Roman" w:cs="Times New Roman"/>
-          <w:sz w:val="24"/>
-          <w:szCs w:val="24"/>
-        </w:rPr>
-        <w:t xml:space="preserve">: número de veces que el usuario ha intentado </w:t>
-      </w:r>
-      <w:proofErr w:type="spellStart"/>
-      <w:r>
-        <w:rPr>
-          <w:rFonts w:ascii="Times New Roman" w:hAnsi="Times New Roman" w:cs="Times New Roman"/>
-          <w:sz w:val="24"/>
-          <w:szCs w:val="24"/>
-        </w:rPr>
-        <w:t>loguearse</w:t>
-      </w:r>
-      <w:proofErr w:type="spellEnd"/>
-      <w:r>
-        <w:rPr>
-          <w:rFonts w:ascii="Times New Roman" w:hAnsi="Times New Roman" w:cs="Times New Roman"/>
-          <w:sz w:val="24"/>
-          <w:szCs w:val="24"/>
-        </w:rPr>
-        <w:t xml:space="preserve"> en la página y no ha metido correctamente los datos, una vez que el usuario accede correctamente a la página este contador se reinicia a 0.</w:t>
+      <w:r>
+        <w:rPr>
+          <w:rFonts w:ascii="Times New Roman" w:hAnsi="Times New Roman" w:cs="Times New Roman"/>
+          <w:sz w:val="24"/>
+          <w:szCs w:val="24"/>
+        </w:rPr>
+        <w:t>Num_accesos: número de veces que el usuario ha intentado loguearse en la página y no ha metido correctamente los datos, una vez que el usuario accede correctamente a la página este contador se reinicia a 0.</w:t>
       </w:r>
     </w:p>
     <w:p>
@@ -5365,23 +5304,13 @@
           <w:szCs w:val="24"/>
         </w:rPr>
       </w:pPr>
-      <w:proofErr w:type="spellStart"/>
-      <w:r>
-        <w:rPr>
-          <w:rFonts w:ascii="Times New Roman" w:hAnsi="Times New Roman" w:cs="Times New Roman"/>
-          <w:sz w:val="24"/>
-          <w:szCs w:val="24"/>
-        </w:rPr>
-        <w:t>Fecha_bloqueo</w:t>
-      </w:r>
-      <w:proofErr w:type="spellEnd"/>
-      <w:r>
-        <w:rPr>
-          <w:rFonts w:ascii="Times New Roman" w:hAnsi="Times New Roman" w:cs="Times New Roman"/>
-          <w:sz w:val="24"/>
-          <w:szCs w:val="24"/>
-        </w:rPr>
-        <w:t>: fecha en la que el usuario bloqueo su acceso a la página por superar el número máximo de intentos de acceso.</w:t>
+      <w:r>
+        <w:rPr>
+          <w:rFonts w:ascii="Times New Roman" w:hAnsi="Times New Roman" w:cs="Times New Roman"/>
+          <w:sz w:val="24"/>
+          <w:szCs w:val="24"/>
+        </w:rPr>
+        <w:t>Fecha_bloqueo: fecha en la que el usuario bloqueo su acceso a la página por superar el número máximo de intentos de acceso.</w:t>
       </w:r>
     </w:p>
     <w:p>
@@ -5399,23 +5328,13 @@
           <w:szCs w:val="24"/>
         </w:rPr>
       </w:pPr>
-      <w:proofErr w:type="spellStart"/>
-      <w:r>
-        <w:rPr>
-          <w:rFonts w:ascii="Times New Roman" w:hAnsi="Times New Roman" w:cs="Times New Roman"/>
-          <w:sz w:val="24"/>
-          <w:szCs w:val="24"/>
-        </w:rPr>
-        <w:t>Notas_bloqueo</w:t>
-      </w:r>
-      <w:proofErr w:type="spellEnd"/>
-      <w:r>
-        <w:rPr>
-          <w:rFonts w:ascii="Times New Roman" w:hAnsi="Times New Roman" w:cs="Times New Roman"/>
-          <w:sz w:val="24"/>
-          <w:szCs w:val="24"/>
-        </w:rPr>
-        <w:t>: indica el motivo de bloqueo, en este caso se pondrá automáticamente, indicando un mensaje</w:t>
+      <w:r>
+        <w:rPr>
+          <w:rFonts w:ascii="Times New Roman" w:hAnsi="Times New Roman" w:cs="Times New Roman"/>
+          <w:sz w:val="24"/>
+          <w:szCs w:val="24"/>
+        </w:rPr>
+        <w:t>Notas_bloqueo: indica el motivo de bloqueo, en este caso se pondrá automáticamente, indicando un mensaje</w:t>
       </w:r>
       <w:r>
         <w:rPr>
@@ -5469,7 +5388,6 @@
           <w:sz w:val="24"/>
           <w:szCs w:val="24"/>
         </w:rPr>
-        <w:lastRenderedPageBreak/>
         <w:t>En cuanto a la relación entre USUARIO-CATEGORIAS (categorías_notas), los atributos que hay en la tabla resultante de la relación N:M son:</w:t>
       </w:r>
     </w:p>
@@ -5488,23 +5406,13 @@
           <w:szCs w:val="24"/>
         </w:rPr>
       </w:pPr>
-      <w:proofErr w:type="spellStart"/>
-      <w:r>
-        <w:rPr>
-          <w:rFonts w:ascii="Times New Roman" w:hAnsi="Times New Roman" w:cs="Times New Roman"/>
-          <w:sz w:val="24"/>
-          <w:szCs w:val="24"/>
-        </w:rPr>
-        <w:t>Categoría_id</w:t>
-      </w:r>
-      <w:proofErr w:type="spellEnd"/>
-      <w:r>
-        <w:rPr>
-          <w:rFonts w:ascii="Times New Roman" w:hAnsi="Times New Roman" w:cs="Times New Roman"/>
-          <w:sz w:val="24"/>
-          <w:szCs w:val="24"/>
-        </w:rPr>
-        <w:t>: identificador de la categoría a la que se va a poner nota.</w:t>
+      <w:r>
+        <w:rPr>
+          <w:rFonts w:ascii="Times New Roman" w:hAnsi="Times New Roman" w:cs="Times New Roman"/>
+          <w:sz w:val="24"/>
+          <w:szCs w:val="24"/>
+        </w:rPr>
+        <w:t>Categoría_id: identificador de la categoría a la que se va a poner nota.</w:t>
       </w:r>
     </w:p>
     <w:p>
@@ -5522,23 +5430,13 @@
           <w:szCs w:val="24"/>
         </w:rPr>
       </w:pPr>
-      <w:proofErr w:type="spellStart"/>
-      <w:r>
-        <w:rPr>
-          <w:rFonts w:ascii="Times New Roman" w:hAnsi="Times New Roman" w:cs="Times New Roman"/>
-          <w:sz w:val="24"/>
-          <w:szCs w:val="24"/>
-        </w:rPr>
-        <w:t>Usuario_id</w:t>
-      </w:r>
-      <w:proofErr w:type="spellEnd"/>
-      <w:r>
-        <w:rPr>
-          <w:rFonts w:ascii="Times New Roman" w:hAnsi="Times New Roman" w:cs="Times New Roman"/>
-          <w:sz w:val="24"/>
-          <w:szCs w:val="24"/>
-        </w:rPr>
-        <w:t>: identificador del usuario que va a poner nota.</w:t>
+      <w:r>
+        <w:rPr>
+          <w:rFonts w:ascii="Times New Roman" w:hAnsi="Times New Roman" w:cs="Times New Roman"/>
+          <w:sz w:val="24"/>
+          <w:szCs w:val="24"/>
+        </w:rPr>
+        <w:t>Usuario_id: identificador del usuario que va a poner nota.</w:t>
       </w:r>
     </w:p>
     <w:p>
@@ -5604,23 +5502,13 @@
           <w:szCs w:val="24"/>
         </w:rPr>
       </w:pPr>
-      <w:proofErr w:type="spellStart"/>
-      <w:r>
-        <w:rPr>
-          <w:rFonts w:ascii="Times New Roman" w:hAnsi="Times New Roman" w:cs="Times New Roman"/>
-          <w:sz w:val="24"/>
-          <w:szCs w:val="24"/>
-        </w:rPr>
-        <w:t>Categoría_id</w:t>
-      </w:r>
-      <w:proofErr w:type="spellEnd"/>
-      <w:r>
-        <w:rPr>
-          <w:rFonts w:ascii="Times New Roman" w:hAnsi="Times New Roman" w:cs="Times New Roman"/>
-          <w:sz w:val="24"/>
-          <w:szCs w:val="24"/>
-        </w:rPr>
-        <w:t>: identificador de la categoría que recibe el like.</w:t>
+      <w:r>
+        <w:rPr>
+          <w:rFonts w:ascii="Times New Roman" w:hAnsi="Times New Roman" w:cs="Times New Roman"/>
+          <w:sz w:val="24"/>
+          <w:szCs w:val="24"/>
+        </w:rPr>
+        <w:t>Categoría_id: identificador de la categoría que recibe el like.</w:t>
       </w:r>
     </w:p>
     <w:p>
@@ -5638,23 +5526,13 @@
           <w:szCs w:val="24"/>
         </w:rPr>
       </w:pPr>
-      <w:proofErr w:type="spellStart"/>
-      <w:r>
-        <w:rPr>
-          <w:rFonts w:ascii="Times New Roman" w:hAnsi="Times New Roman" w:cs="Times New Roman"/>
-          <w:sz w:val="24"/>
-          <w:szCs w:val="24"/>
-        </w:rPr>
-        <w:t>Usuario_id</w:t>
-      </w:r>
-      <w:proofErr w:type="spellEnd"/>
-      <w:r>
-        <w:rPr>
-          <w:rFonts w:ascii="Times New Roman" w:hAnsi="Times New Roman" w:cs="Times New Roman"/>
-          <w:sz w:val="24"/>
-          <w:szCs w:val="24"/>
-        </w:rPr>
-        <w:t>: identificador del usuario al que le gusta dicha categoría.</w:t>
+      <w:r>
+        <w:rPr>
+          <w:rFonts w:ascii="Times New Roman" w:hAnsi="Times New Roman" w:cs="Times New Roman"/>
+          <w:sz w:val="24"/>
+          <w:szCs w:val="24"/>
+        </w:rPr>
+        <w:t>Usuario_id: identificador del usuario al que le gusta dicha categoría.</w:t>
       </w:r>
     </w:p>
     <w:p>
@@ -5798,6 +5676,7 @@
           <w:sz w:val="24"/>
           <w:szCs w:val="24"/>
         </w:rPr>
+        <w:lastRenderedPageBreak/>
         <w:t>Imagen: imagen del videojuego.</w:t>
       </w:r>
     </w:p>
@@ -5816,41 +5695,13 @@
           <w:szCs w:val="24"/>
         </w:rPr>
       </w:pPr>
-      <w:proofErr w:type="spellStart"/>
-      <w:r>
-        <w:rPr>
-          <w:rFonts w:ascii="Times New Roman" w:hAnsi="Times New Roman" w:cs="Times New Roman"/>
-          <w:sz w:val="24"/>
-          <w:szCs w:val="24"/>
-        </w:rPr>
-        <w:t>Stream</w:t>
-      </w:r>
-      <w:proofErr w:type="spellEnd"/>
-      <w:r>
-        <w:rPr>
-          <w:rFonts w:ascii="Times New Roman" w:hAnsi="Times New Roman" w:cs="Times New Roman"/>
-          <w:sz w:val="24"/>
-          <w:szCs w:val="24"/>
-        </w:rPr>
-        <w:t xml:space="preserve">: enlace para poder ver el juego en </w:t>
-      </w:r>
-      <w:proofErr w:type="spellStart"/>
-      <w:r>
-        <w:rPr>
-          <w:rFonts w:ascii="Times New Roman" w:hAnsi="Times New Roman" w:cs="Times New Roman"/>
-          <w:sz w:val="24"/>
-          <w:szCs w:val="24"/>
-        </w:rPr>
-        <w:t>streaming</w:t>
-      </w:r>
-      <w:proofErr w:type="spellEnd"/>
-      <w:r>
-        <w:rPr>
-          <w:rFonts w:ascii="Times New Roman" w:hAnsi="Times New Roman" w:cs="Times New Roman"/>
-          <w:sz w:val="24"/>
-          <w:szCs w:val="24"/>
-        </w:rPr>
-        <w:t xml:space="preserve"> (en directo).</w:t>
+      <w:r>
+        <w:rPr>
+          <w:rFonts w:ascii="Times New Roman" w:hAnsi="Times New Roman" w:cs="Times New Roman"/>
+          <w:sz w:val="24"/>
+          <w:szCs w:val="24"/>
+        </w:rPr>
+        <w:t>Stream: enlace para poder ver el juego en streaming (en directo).</w:t>
       </w:r>
     </w:p>
     <w:p>
@@ -5916,23 +5767,29 @@
           <w:szCs w:val="24"/>
         </w:rPr>
       </w:pPr>
-      <w:proofErr w:type="spellStart"/>
-      <w:r>
-        <w:rPr>
-          <w:rFonts w:ascii="Times New Roman" w:hAnsi="Times New Roman" w:cs="Times New Roman"/>
-          <w:sz w:val="24"/>
-          <w:szCs w:val="24"/>
-        </w:rPr>
-        <w:t>Articulo_id</w:t>
-      </w:r>
-      <w:proofErr w:type="spellEnd"/>
-      <w:r>
-        <w:rPr>
-          <w:rFonts w:ascii="Times New Roman" w:hAnsi="Times New Roman" w:cs="Times New Roman"/>
-          <w:sz w:val="24"/>
-          <w:szCs w:val="24"/>
-        </w:rPr>
-        <w:t>: identificador del articulo en el que se va a publicar un comentario.</w:t>
+      <w:r>
+        <w:rPr>
+          <w:rFonts w:ascii="Times New Roman" w:hAnsi="Times New Roman" w:cs="Times New Roman"/>
+          <w:sz w:val="24"/>
+          <w:szCs w:val="24"/>
+        </w:rPr>
+        <w:t xml:space="preserve">Articulo_id: identificador del </w:t>
+      </w:r>
+      <w:r>
+        <w:rPr>
+          <w:rFonts w:ascii="Times New Roman" w:hAnsi="Times New Roman" w:cs="Times New Roman"/>
+          <w:sz w:val="24"/>
+          <w:szCs w:val="24"/>
+        </w:rPr>
+        <w:t>artículo</w:t>
+      </w:r>
+      <w:r>
+        <w:rPr>
+          <w:rFonts w:ascii="Times New Roman" w:hAnsi="Times New Roman" w:cs="Times New Roman"/>
+          <w:sz w:val="24"/>
+          <w:szCs w:val="24"/>
+        </w:rPr>
+        <w:t xml:space="preserve"> en el que se va a publicar un comentario.</w:t>
       </w:r>
     </w:p>
     <w:p>
@@ -5950,23 +5807,13 @@
           <w:szCs w:val="24"/>
         </w:rPr>
       </w:pPr>
-      <w:proofErr w:type="spellStart"/>
-      <w:r>
-        <w:rPr>
-          <w:rFonts w:ascii="Times New Roman" w:hAnsi="Times New Roman" w:cs="Times New Roman"/>
-          <w:sz w:val="24"/>
-          <w:szCs w:val="24"/>
-        </w:rPr>
-        <w:t>Crea_usuario_id</w:t>
-      </w:r>
-      <w:proofErr w:type="spellEnd"/>
-      <w:r>
-        <w:rPr>
-          <w:rFonts w:ascii="Times New Roman" w:hAnsi="Times New Roman" w:cs="Times New Roman"/>
-          <w:sz w:val="24"/>
-          <w:szCs w:val="24"/>
-        </w:rPr>
-        <w:t>: identificador del usuario que va a publicar un comentario sobre un artículo.</w:t>
+      <w:r>
+        <w:rPr>
+          <w:rFonts w:ascii="Times New Roman" w:hAnsi="Times New Roman" w:cs="Times New Roman"/>
+          <w:sz w:val="24"/>
+          <w:szCs w:val="24"/>
+        </w:rPr>
+        <w:t>Crea_usuario_id: identificador del usuario que va a publicar un comentario sobre un artículo.</w:t>
       </w:r>
     </w:p>
     <w:p>
@@ -6008,23 +5855,29 @@
           <w:szCs w:val="24"/>
         </w:rPr>
       </w:pPr>
-      <w:proofErr w:type="spellStart"/>
-      <w:r>
-        <w:rPr>
-          <w:rFonts w:ascii="Times New Roman" w:hAnsi="Times New Roman" w:cs="Times New Roman"/>
-          <w:sz w:val="24"/>
-          <w:szCs w:val="24"/>
-        </w:rPr>
-        <w:t>Num_denuncias</w:t>
-      </w:r>
-      <w:proofErr w:type="spellEnd"/>
-      <w:r>
-        <w:rPr>
-          <w:rFonts w:ascii="Times New Roman" w:hAnsi="Times New Roman" w:cs="Times New Roman"/>
-          <w:sz w:val="24"/>
-          <w:szCs w:val="24"/>
-        </w:rPr>
-        <w:t>: numero de denuncias que ha recibido un comentario por considerarse inapropiado u ofensivo.</w:t>
+      <w:r>
+        <w:rPr>
+          <w:rFonts w:ascii="Times New Roman" w:hAnsi="Times New Roman" w:cs="Times New Roman"/>
+          <w:sz w:val="24"/>
+          <w:szCs w:val="24"/>
+        </w:rPr>
+        <w:t xml:space="preserve">Num_denuncias: </w:t>
+      </w:r>
+      <w:r>
+        <w:rPr>
+          <w:rFonts w:ascii="Times New Roman" w:hAnsi="Times New Roman" w:cs="Times New Roman"/>
+          <w:sz w:val="24"/>
+          <w:szCs w:val="24"/>
+        </w:rPr>
+        <w:t>número</w:t>
+      </w:r>
+      <w:r>
+        <w:rPr>
+          <w:rFonts w:ascii="Times New Roman" w:hAnsi="Times New Roman" w:cs="Times New Roman"/>
+          <w:sz w:val="24"/>
+          <w:szCs w:val="24"/>
+        </w:rPr>
+        <w:t xml:space="preserve"> de denuncias que ha recibido un comentario por considerarse inapropiado u ofensivo.</w:t>
       </w:r>
     </w:p>
     <w:p>
@@ -6048,7 +5901,6 @@
           <w:sz w:val="24"/>
           <w:szCs w:val="24"/>
         </w:rPr>
-        <w:lastRenderedPageBreak/>
         <w:t>Fecha_denuncia1: fecha en la que se realiza la primera denuncia de un comentario.</w:t>
       </w:r>
     </w:p>
@@ -6091,23 +5943,13 @@
           <w:szCs w:val="24"/>
         </w:rPr>
       </w:pPr>
-      <w:proofErr w:type="spellStart"/>
-      <w:r>
-        <w:rPr>
-          <w:rFonts w:ascii="Times New Roman" w:hAnsi="Times New Roman" w:cs="Times New Roman"/>
-          <w:sz w:val="24"/>
-          <w:szCs w:val="24"/>
-        </w:rPr>
-        <w:t>Fecha_bloqueo</w:t>
-      </w:r>
-      <w:proofErr w:type="spellEnd"/>
-      <w:r>
-        <w:rPr>
-          <w:rFonts w:ascii="Times New Roman" w:hAnsi="Times New Roman" w:cs="Times New Roman"/>
-          <w:sz w:val="24"/>
-          <w:szCs w:val="24"/>
-        </w:rPr>
-        <w:t>: fecha en que se ha bloqueado un comentario.</w:t>
+      <w:r>
+        <w:rPr>
+          <w:rFonts w:ascii="Times New Roman" w:hAnsi="Times New Roman" w:cs="Times New Roman"/>
+          <w:sz w:val="24"/>
+          <w:szCs w:val="24"/>
+        </w:rPr>
+        <w:t>Fecha_bloqueo: fecha en que se ha bloqueado un comentario.</w:t>
       </w:r>
     </w:p>
     <w:p>
@@ -6125,23 +5967,13 @@
           <w:szCs w:val="24"/>
         </w:rPr>
       </w:pPr>
-      <w:proofErr w:type="spellStart"/>
-      <w:r>
-        <w:rPr>
-          <w:rFonts w:ascii="Times New Roman" w:hAnsi="Times New Roman" w:cs="Times New Roman"/>
-          <w:sz w:val="24"/>
-          <w:szCs w:val="24"/>
-        </w:rPr>
-        <w:t>Notas_bloqueo</w:t>
-      </w:r>
-      <w:proofErr w:type="spellEnd"/>
-      <w:r>
-        <w:rPr>
-          <w:rFonts w:ascii="Times New Roman" w:hAnsi="Times New Roman" w:cs="Times New Roman"/>
-          <w:sz w:val="24"/>
-          <w:szCs w:val="24"/>
-        </w:rPr>
-        <w:t>: notas en las que se indica el motivo de bloqueo, si ha sido un bloqueo automático por superar el número máximo de denuncias saldrá un mensaje automático, en caso contrario el administrador deberá indicar en este atributo el motivo de bloqueo.</w:t>
+      <w:r>
+        <w:rPr>
+          <w:rFonts w:ascii="Times New Roman" w:hAnsi="Times New Roman" w:cs="Times New Roman"/>
+          <w:sz w:val="24"/>
+          <w:szCs w:val="24"/>
+        </w:rPr>
+        <w:t>Notas_bloqueo: notas en las que se indica el motivo de bloqueo, si ha sido un bloqueo automático por superar el número máximo de denuncias saldrá un mensaje automático, en caso contrario el administrador deberá indicar en este atributo el motivo de bloqueo.</w:t>
       </w:r>
     </w:p>
     <w:p>
@@ -6159,23 +5991,13 @@
           <w:szCs w:val="24"/>
         </w:rPr>
       </w:pPr>
-      <w:proofErr w:type="spellStart"/>
-      <w:r>
-        <w:rPr>
-          <w:rFonts w:ascii="Times New Roman" w:hAnsi="Times New Roman" w:cs="Times New Roman"/>
-          <w:sz w:val="24"/>
-          <w:szCs w:val="24"/>
-        </w:rPr>
-        <w:t>Crea_fecha</w:t>
-      </w:r>
-      <w:proofErr w:type="spellEnd"/>
-      <w:r>
-        <w:rPr>
-          <w:rFonts w:ascii="Times New Roman" w:hAnsi="Times New Roman" w:cs="Times New Roman"/>
-          <w:sz w:val="24"/>
-          <w:szCs w:val="24"/>
-        </w:rPr>
-        <w:t>: fecha y hora en la que el usuario publica el comentario del artículo.</w:t>
+      <w:r>
+        <w:rPr>
+          <w:rFonts w:ascii="Times New Roman" w:hAnsi="Times New Roman" w:cs="Times New Roman"/>
+          <w:sz w:val="24"/>
+          <w:szCs w:val="24"/>
+        </w:rPr>
+        <w:t>Crea_fecha: fecha y hora en la que el usuario publica el comentario del artículo.</w:t>
       </w:r>
     </w:p>
     <w:p>
@@ -6223,25 +6045,7 @@
           <w:sz w:val="24"/>
           <w:szCs w:val="24"/>
         </w:rPr>
-        <w:t xml:space="preserve">Si hablamos de la misma relación USUARIOS-ARTICULOS, pero para la que se crea en la unión </w:t>
-      </w:r>
-      <w:proofErr w:type="spellStart"/>
-      <w:r>
-        <w:rPr>
-          <w:rFonts w:ascii="Times New Roman" w:hAnsi="Times New Roman" w:cs="Times New Roman"/>
-          <w:sz w:val="24"/>
-          <w:szCs w:val="24"/>
-        </w:rPr>
-        <w:t>artículos_likes</w:t>
-      </w:r>
-      <w:proofErr w:type="spellEnd"/>
-      <w:r>
-        <w:rPr>
-          <w:rFonts w:ascii="Times New Roman" w:hAnsi="Times New Roman" w:cs="Times New Roman"/>
-          <w:sz w:val="24"/>
-          <w:szCs w:val="24"/>
-        </w:rPr>
-        <w:t xml:space="preserve"> los atributos que la definen son:</w:t>
+        <w:t>Si hablamos de la misma relación USUARIOS-ARTICULOS, pero para la que se crea en la unión artículos_likes los atributos que la definen son:</w:t>
       </w:r>
     </w:p>
     <w:p>
@@ -6259,23 +6063,13 @@
           <w:szCs w:val="24"/>
         </w:rPr>
       </w:pPr>
-      <w:proofErr w:type="spellStart"/>
-      <w:r>
-        <w:rPr>
-          <w:rFonts w:ascii="Times New Roman" w:hAnsi="Times New Roman" w:cs="Times New Roman"/>
-          <w:sz w:val="24"/>
-          <w:szCs w:val="24"/>
-        </w:rPr>
-        <w:t>Usuario_id</w:t>
-      </w:r>
-      <w:proofErr w:type="spellEnd"/>
-      <w:r>
-        <w:rPr>
-          <w:rFonts w:ascii="Times New Roman" w:hAnsi="Times New Roman" w:cs="Times New Roman"/>
-          <w:sz w:val="24"/>
-          <w:szCs w:val="24"/>
-        </w:rPr>
-        <w:t>: identificador del usuario que indica que le gusta un artículo.</w:t>
+      <w:r>
+        <w:rPr>
+          <w:rFonts w:ascii="Times New Roman" w:hAnsi="Times New Roman" w:cs="Times New Roman"/>
+          <w:sz w:val="24"/>
+          <w:szCs w:val="24"/>
+        </w:rPr>
+        <w:t>Usuario_id: identificador del usuario que indica que le gusta un artículo.</w:t>
       </w:r>
     </w:p>
     <w:p>
@@ -6293,23 +6087,29 @@
           <w:szCs w:val="24"/>
         </w:rPr>
       </w:pPr>
-      <w:proofErr w:type="spellStart"/>
-      <w:r>
-        <w:rPr>
-          <w:rFonts w:ascii="Times New Roman" w:hAnsi="Times New Roman" w:cs="Times New Roman"/>
-          <w:sz w:val="24"/>
-          <w:szCs w:val="24"/>
-        </w:rPr>
-        <w:t>Articulo_id</w:t>
-      </w:r>
-      <w:proofErr w:type="spellEnd"/>
-      <w:r>
-        <w:rPr>
-          <w:rFonts w:ascii="Times New Roman" w:hAnsi="Times New Roman" w:cs="Times New Roman"/>
-          <w:sz w:val="24"/>
-          <w:szCs w:val="24"/>
-        </w:rPr>
-        <w:t>: identificador del articulo que recibe el like.</w:t>
+      <w:r>
+        <w:rPr>
+          <w:rFonts w:ascii="Times New Roman" w:hAnsi="Times New Roman" w:cs="Times New Roman"/>
+          <w:sz w:val="24"/>
+          <w:szCs w:val="24"/>
+        </w:rPr>
+        <w:t xml:space="preserve">Articulo_id: identificador del </w:t>
+      </w:r>
+      <w:r>
+        <w:rPr>
+          <w:rFonts w:ascii="Times New Roman" w:hAnsi="Times New Roman" w:cs="Times New Roman"/>
+          <w:sz w:val="24"/>
+          <w:szCs w:val="24"/>
+        </w:rPr>
+        <w:t>artículo</w:t>
+      </w:r>
+      <w:r>
+        <w:rPr>
+          <w:rFonts w:ascii="Times New Roman" w:hAnsi="Times New Roman" w:cs="Times New Roman"/>
+          <w:sz w:val="24"/>
+          <w:szCs w:val="24"/>
+        </w:rPr>
+        <w:t xml:space="preserve"> que recibe el like.</w:t>
       </w:r>
     </w:p>
     <w:p>
@@ -6333,6 +6133,7 @@
           <w:sz w:val="24"/>
           <w:szCs w:val="24"/>
         </w:rPr>
+        <w:lastRenderedPageBreak/>
         <w:t>Al igual que pasaba con los likes de las categorías, no es necesaria la creación de un atributo para saber el número de likes, porque con una consulta de recuento sabemos los likes que ha recibido un artículo.</w:t>
       </w:r>
     </w:p>
@@ -6399,23 +6200,13 @@
           <w:szCs w:val="24"/>
         </w:rPr>
       </w:pPr>
-      <w:proofErr w:type="spellStart"/>
-      <w:r>
-        <w:rPr>
-          <w:rFonts w:ascii="Times New Roman" w:hAnsi="Times New Roman" w:cs="Times New Roman"/>
-          <w:sz w:val="24"/>
-          <w:szCs w:val="24"/>
-        </w:rPr>
-        <w:t>Categoría_id</w:t>
-      </w:r>
-      <w:proofErr w:type="spellEnd"/>
-      <w:r>
-        <w:rPr>
-          <w:rFonts w:ascii="Times New Roman" w:hAnsi="Times New Roman" w:cs="Times New Roman"/>
-          <w:sz w:val="24"/>
-          <w:szCs w:val="24"/>
-        </w:rPr>
-        <w:t>: identificador de la categoría o videojuego sobre la que trata la noticia.</w:t>
+      <w:r>
+        <w:rPr>
+          <w:rFonts w:ascii="Times New Roman" w:hAnsi="Times New Roman" w:cs="Times New Roman"/>
+          <w:sz w:val="24"/>
+          <w:szCs w:val="24"/>
+        </w:rPr>
+        <w:t>Categoría_id: identificador de la categoría o videojuego sobre la que trata la noticia.</w:t>
       </w:r>
     </w:p>
     <w:p>
@@ -6433,23 +6224,13 @@
           <w:szCs w:val="24"/>
         </w:rPr>
       </w:pPr>
-      <w:proofErr w:type="spellStart"/>
-      <w:r>
-        <w:rPr>
-          <w:rFonts w:ascii="Times New Roman" w:hAnsi="Times New Roman" w:cs="Times New Roman"/>
-          <w:sz w:val="24"/>
-          <w:szCs w:val="24"/>
-        </w:rPr>
-        <w:t>Crear_usuario_id</w:t>
-      </w:r>
-      <w:proofErr w:type="spellEnd"/>
-      <w:r>
-        <w:rPr>
-          <w:rFonts w:ascii="Times New Roman" w:hAnsi="Times New Roman" w:cs="Times New Roman"/>
-          <w:sz w:val="24"/>
-          <w:szCs w:val="24"/>
-        </w:rPr>
-        <w:t>: identificador que indica el usuario (redactor) que ha escrito y publicado la noticia.</w:t>
+      <w:r>
+        <w:rPr>
+          <w:rFonts w:ascii="Times New Roman" w:hAnsi="Times New Roman" w:cs="Times New Roman"/>
+          <w:sz w:val="24"/>
+          <w:szCs w:val="24"/>
+        </w:rPr>
+        <w:t>Crear_usuario_id: identificador que indica el usuario (redactor) que ha escrito y publicado la noticia.</w:t>
       </w:r>
     </w:p>
     <w:p>
@@ -6539,23 +6320,13 @@
           <w:szCs w:val="24"/>
         </w:rPr>
       </w:pPr>
-      <w:proofErr w:type="spellStart"/>
-      <w:r>
-        <w:rPr>
-          <w:rFonts w:ascii="Times New Roman" w:hAnsi="Times New Roman" w:cs="Times New Roman"/>
-          <w:sz w:val="24"/>
-          <w:szCs w:val="24"/>
-        </w:rPr>
-        <w:t>Fecha_publicación</w:t>
-      </w:r>
-      <w:proofErr w:type="spellEnd"/>
-      <w:r>
-        <w:rPr>
-          <w:rFonts w:ascii="Times New Roman" w:hAnsi="Times New Roman" w:cs="Times New Roman"/>
-          <w:sz w:val="24"/>
-          <w:szCs w:val="24"/>
-        </w:rPr>
-        <w:t>: fecha en la que se publica el artículo.</w:t>
+      <w:r>
+        <w:rPr>
+          <w:rFonts w:ascii="Times New Roman" w:hAnsi="Times New Roman" w:cs="Times New Roman"/>
+          <w:sz w:val="24"/>
+          <w:szCs w:val="24"/>
+        </w:rPr>
+        <w:t>Fecha_publicación: fecha en la que se publica el artículo.</w:t>
       </w:r>
     </w:p>
     <w:p>
@@ -6603,7 +6374,6 @@
           <w:sz w:val="24"/>
           <w:szCs w:val="24"/>
         </w:rPr>
-        <w:lastRenderedPageBreak/>
         <w:t>Visitas: número de visitas que ha tenido el artículo, es decir, el número de veces que los usuarios han entrado a ver la noticia.</w:t>
       </w:r>
     </w:p>
@@ -6659,7 +6429,7 @@
           <w:szCs w:val="28"/>
         </w:rPr>
       </w:pPr>
-      <w:bookmarkStart w:id="9" w:name="_Toc17758467"/>
+      <w:bookmarkStart w:id="8" w:name="_Toc17758467"/>
       <w:r>
         <w:rPr>
           <w:rFonts w:ascii="Times New Roman" w:hAnsi="Times New Roman" w:cs="Times New Roman"/>
@@ -6668,7 +6438,7 @@
         </w:rPr>
         <w:t>ESTRUCTURA DE DATOS</w:t>
       </w:r>
-      <w:bookmarkEnd w:id="9"/>
+      <w:bookmarkEnd w:id="8"/>
     </w:p>
     <w:p>
       <w:r>
@@ -6689,15 +6459,7 @@
         </w:numPr>
       </w:pPr>
       <w:r>
-        <w:t>PK (</w:t>
-      </w:r>
-      <w:proofErr w:type="spellStart"/>
-      <w:r>
-        <w:t>Primary</w:t>
-      </w:r>
-      <w:proofErr w:type="spellEnd"/>
-      <w:r>
-        <w:t xml:space="preserve"> Key): Clave primaria de la tabla.</w:t>
+        <w:t>PK (Primary Key): Clave primaria de la tabla.</w:t>
       </w:r>
     </w:p>
     <w:p>
@@ -6709,23 +6471,7 @@
         </w:numPr>
       </w:pPr>
       <w:r>
-        <w:t>NN (</w:t>
-      </w:r>
-      <w:proofErr w:type="spellStart"/>
-      <w:r>
-        <w:t>Not</w:t>
-      </w:r>
-      <w:proofErr w:type="spellEnd"/>
-      <w:r>
-        <w:t xml:space="preserve"> </w:t>
-      </w:r>
-      <w:proofErr w:type="spellStart"/>
-      <w:r>
-        <w:t>Null</w:t>
-      </w:r>
-      <w:proofErr w:type="spellEnd"/>
-      <w:r>
-        <w:t>): atributo no nulo, es decir, que no puede quedar vacío.</w:t>
+        <w:t>NN (Not Null): atributo no nulo, es decir, que no puede quedar vacío.</w:t>
       </w:r>
     </w:p>
     <w:p>
@@ -6737,15 +6483,7 @@
         </w:numPr>
       </w:pPr>
       <w:r>
-        <w:t>UQ (</w:t>
-      </w:r>
-      <w:proofErr w:type="spellStart"/>
-      <w:r>
-        <w:t>Unique</w:t>
-      </w:r>
-      <w:proofErr w:type="spellEnd"/>
-      <w:r>
-        <w:t>): atributo con valor único.</w:t>
+        <w:t>UQ (Unique): atributo con valor único.</w:t>
       </w:r>
     </w:p>
     <w:p>
@@ -6757,15 +6495,7 @@
         </w:numPr>
       </w:pPr>
       <w:r>
-        <w:t>BIN (</w:t>
-      </w:r>
-      <w:proofErr w:type="spellStart"/>
-      <w:r>
-        <w:t>Binary</w:t>
-      </w:r>
-      <w:proofErr w:type="spellEnd"/>
-      <w:r>
-        <w:t xml:space="preserve">): </w:t>
+        <w:t xml:space="preserve">BIN (Binary): </w:t>
       </w:r>
       <w:r>
         <w:t>atributo que almacenará datos en formato binario.</w:t>
@@ -6780,15 +6510,7 @@
         </w:numPr>
       </w:pPr>
       <w:r>
-        <w:t>UN (</w:t>
-      </w:r>
-      <w:proofErr w:type="spellStart"/>
-      <w:r>
-        <w:t>Unsigned</w:t>
-      </w:r>
-      <w:proofErr w:type="spellEnd"/>
-      <w:r>
-        <w:t>): atributos numéricos sin valor negativo.</w:t>
+        <w:t>UN (Unsigned): atributos numéricos sin valor negativo.</w:t>
       </w:r>
     </w:p>
     <w:p>
@@ -6800,15 +6522,7 @@
         </w:numPr>
       </w:pPr>
       <w:r>
-        <w:t xml:space="preserve">ZF (Zero </w:t>
-      </w:r>
-      <w:proofErr w:type="spellStart"/>
-      <w:r>
-        <w:t>Filled</w:t>
-      </w:r>
-      <w:proofErr w:type="spellEnd"/>
-      <w:r>
-        <w:t>): atributos numéricos que se rellenan con 0 a la izquierda hasta completar la longitud definida.</w:t>
+        <w:t>ZF (Zero Filled): atributos numéricos que se rellenan con 0 a la izquierda hasta completar la longitud definida.</w:t>
       </w:r>
     </w:p>
     <w:p>
@@ -6820,15 +6534,7 @@
         </w:numPr>
       </w:pPr>
       <w:r>
-        <w:t xml:space="preserve">AI (Auto </w:t>
-      </w:r>
-      <w:proofErr w:type="spellStart"/>
-      <w:r>
-        <w:t>Increment</w:t>
-      </w:r>
-      <w:proofErr w:type="spellEnd"/>
-      <w:r>
-        <w:t>): variable numérica auto incrementable.</w:t>
+        <w:t>AI (Auto Increment): variable numérica auto incrementable.</w:t>
       </w:r>
     </w:p>
     <w:p>
@@ -6840,23 +6546,7 @@
         </w:numPr>
       </w:pPr>
       <w:r>
-        <w:t>G (</w:t>
-      </w:r>
-      <w:proofErr w:type="spellStart"/>
-      <w:r>
-        <w:t>Generated</w:t>
-      </w:r>
-      <w:proofErr w:type="spellEnd"/>
-      <w:r>
-        <w:t xml:space="preserve"> </w:t>
-      </w:r>
-      <w:proofErr w:type="spellStart"/>
-      <w:r>
-        <w:t>Column</w:t>
-      </w:r>
-      <w:proofErr w:type="spellEnd"/>
-      <w:r>
-        <w:t>): atributo que se genera mediante otros campos.</w:t>
+        <w:t>G (Generated Column): atributo que se genera mediante otros campos.</w:t>
       </w:r>
     </w:p>
     <w:p>
@@ -6868,15 +6558,7 @@
         </w:numPr>
       </w:pPr>
       <w:r>
-        <w:t>Default/</w:t>
-      </w:r>
-      <w:proofErr w:type="spellStart"/>
-      <w:r>
-        <w:t>Expression</w:t>
-      </w:r>
-      <w:proofErr w:type="spellEnd"/>
-      <w:r>
-        <w:t>: valor de la variable que tomará el atributo en caso de estar vacío.</w:t>
+        <w:t>Default/Expression: valor de la variable que tomará el atributo en caso de estar vacío.</w:t>
       </w:r>
     </w:p>
     <w:p>
@@ -6899,16 +6581,17 @@
           <w:szCs w:val="26"/>
         </w:rPr>
       </w:pPr>
-      <w:bookmarkStart w:id="10" w:name="_Toc17758468"/>
+      <w:bookmarkStart w:id="9" w:name="_Toc17758468"/>
       <w:r>
         <w:rPr>
           <w:rFonts w:ascii="Times New Roman" w:hAnsi="Times New Roman" w:cs="Times New Roman"/>
           <w:sz w:val="26"/>
           <w:szCs w:val="26"/>
         </w:rPr>
+        <w:lastRenderedPageBreak/>
         <w:t>ESTRUCTURA DE DATOS DE LA TABLA USUARIOS</w:t>
       </w:r>
-      <w:bookmarkEnd w:id="10"/>
+      <w:bookmarkEnd w:id="9"/>
     </w:p>
     <w:p/>
     <w:p>
@@ -6918,6 +6601,7 @@
       <w:r>
         <w:rPr>
           <w:noProof/>
+          <w:lang w:eastAsia="es-ES"/>
         </w:rPr>
         <w:drawing>
           <wp:inline distT="0" distB="0" distL="0" distR="0">
@@ -7056,17 +6740,16 @@
           <w:szCs w:val="26"/>
         </w:rPr>
       </w:pPr>
-      <w:bookmarkStart w:id="11" w:name="_Toc17758469"/>
+      <w:bookmarkStart w:id="10" w:name="_Toc17758469"/>
       <w:r>
         <w:rPr>
           <w:rFonts w:ascii="Times New Roman" w:hAnsi="Times New Roman" w:cs="Times New Roman"/>
           <w:sz w:val="26"/>
           <w:szCs w:val="26"/>
         </w:rPr>
-        <w:lastRenderedPageBreak/>
         <w:t>ESTRUCTURA DE DATOS DE LA TABLA CATEGORÍAS_NOTAS</w:t>
       </w:r>
-      <w:bookmarkEnd w:id="11"/>
+      <w:bookmarkEnd w:id="10"/>
     </w:p>
     <w:p/>
     <w:p>
@@ -7076,6 +6759,7 @@
       <w:r>
         <w:rPr>
           <w:noProof/>
+          <w:lang w:eastAsia="es-ES"/>
         </w:rPr>
         <w:drawing>
           <wp:inline distT="0" distB="0" distL="0" distR="0">
@@ -7220,7 +6904,7 @@
           <w:szCs w:val="26"/>
         </w:rPr>
       </w:pPr>
-      <w:bookmarkStart w:id="12" w:name="_Toc17758470"/>
+      <w:bookmarkStart w:id="11" w:name="_Toc17758470"/>
       <w:r>
         <w:rPr>
           <w:rFonts w:ascii="Times New Roman" w:hAnsi="Times New Roman" w:cs="Times New Roman"/>
@@ -7229,7 +6913,7 @@
         </w:rPr>
         <w:t>ESTRUCTURA DE DATOS DE LA TABLA CATEGORÍAS_LIKES</w:t>
       </w:r>
-      <w:bookmarkEnd w:id="12"/>
+      <w:bookmarkEnd w:id="11"/>
     </w:p>
     <w:p/>
     <w:p>
@@ -7239,6 +6923,7 @@
       <w:r>
         <w:rPr>
           <w:noProof/>
+          <w:lang w:eastAsia="es-ES"/>
         </w:rPr>
         <w:drawing>
           <wp:inline distT="0" distB="0" distL="0" distR="0">
@@ -7367,7 +7052,7 @@
           <w:szCs w:val="26"/>
         </w:rPr>
       </w:pPr>
-      <w:bookmarkStart w:id="13" w:name="_Toc17758471"/>
+      <w:bookmarkStart w:id="12" w:name="_Toc17758471"/>
       <w:r>
         <w:rPr>
           <w:rFonts w:ascii="Times New Roman" w:hAnsi="Times New Roman" w:cs="Times New Roman"/>
@@ -7376,7 +7061,7 @@
         </w:rPr>
         <w:t>ESTRUCTURA DE DATOS DE LA TABLA CATEGORÍAS</w:t>
       </w:r>
-      <w:bookmarkEnd w:id="13"/>
+      <w:bookmarkEnd w:id="12"/>
     </w:p>
     <w:p/>
     <w:p>
@@ -7386,7 +7071,9 @@
       <w:r>
         <w:rPr>
           <w:noProof/>
-        </w:rPr>
+          <w:lang w:eastAsia="es-ES"/>
+        </w:rPr>
+        <w:lastRenderedPageBreak/>
         <w:drawing>
           <wp:inline distT="0" distB="0" distL="0" distR="0">
             <wp:extent cx="5619750" cy="971315"/>
@@ -7514,7 +7201,7 @@
           <w:szCs w:val="26"/>
         </w:rPr>
       </w:pPr>
-      <w:bookmarkStart w:id="14" w:name="_Toc17758472"/>
+      <w:bookmarkStart w:id="13" w:name="_Toc17758472"/>
       <w:r>
         <w:rPr>
           <w:rFonts w:ascii="Times New Roman" w:hAnsi="Times New Roman" w:cs="Times New Roman"/>
@@ -7523,7 +7210,7 @@
         </w:rPr>
         <w:t>ESTRUCTURA DE DATOS DE LA TABLA ARTÍCULOS_COMENTARIOS</w:t>
       </w:r>
-      <w:bookmarkEnd w:id="14"/>
+      <w:bookmarkEnd w:id="13"/>
     </w:p>
     <w:p/>
     <w:p>
@@ -7533,6 +7220,7 @@
       <w:r>
         <w:rPr>
           <w:noProof/>
+          <w:lang w:eastAsia="es-ES"/>
         </w:rPr>
         <w:drawing>
           <wp:inline distT="0" distB="0" distL="0" distR="0">
@@ -7669,7 +7357,6 @@
           <w:sz w:val="26"/>
           <w:szCs w:val="26"/>
         </w:rPr>
-        <w:lastRenderedPageBreak/>
         <w:t>ESTRUCTURA DE DATOS DE LA TABLA ARTÍCULOS_LIKES</w:t>
       </w:r>
     </w:p>
@@ -7694,6 +7381,7 @@
           <w:color w:val="1F3763" w:themeColor="accent1" w:themeShade="7F"/>
           <w:sz w:val="26"/>
           <w:szCs w:val="26"/>
+          <w:lang w:eastAsia="es-ES"/>
         </w:rPr>
         <w:drawing>
           <wp:inline distT="0" distB="0" distL="0" distR="0">
@@ -7804,18 +7492,8 @@
           <w:sz w:val="22"/>
           <w:szCs w:val="22"/>
         </w:rPr>
-        <w:t xml:space="preserve">. Estructura de datos: </w:t>
-      </w:r>
-      <w:proofErr w:type="spellStart"/>
-      <w:r>
-        <w:rPr>
-          <w:rFonts w:ascii="Times New Roman" w:hAnsi="Times New Roman" w:cs="Times New Roman"/>
-          <w:sz w:val="22"/>
-          <w:szCs w:val="22"/>
-        </w:rPr>
-        <w:t>Artículos_likes</w:t>
-      </w:r>
-      <w:proofErr w:type="spellEnd"/>
+        <w:t>. Estructura de datos: Artículos_likes</w:t>
+      </w:r>
     </w:p>
     <w:p>
       <w:pPr>
@@ -7864,7 +7542,9 @@
           <w:color w:val="1F3763" w:themeColor="accent1" w:themeShade="7F"/>
           <w:sz w:val="26"/>
           <w:szCs w:val="26"/>
-        </w:rPr>
+          <w:lang w:eastAsia="es-ES"/>
+        </w:rPr>
+        <w:lastRenderedPageBreak/>
         <w:drawing>
           <wp:inline distT="0" distB="0" distL="0" distR="0">
             <wp:extent cx="5585738" cy="1571625"/>
@@ -8011,6 +7691,7 @@
       <w:r>
         <w:rPr>
           <w:noProof/>
+          <w:lang w:eastAsia="es-ES"/>
         </w:rPr>
         <w:drawing>
           <wp:inline distT="0" distB="0" distL="0" distR="0">
@@ -8175,6 +7856,7 @@
           <w:color w:val="1F3763" w:themeColor="accent1" w:themeShade="7F"/>
           <w:sz w:val="26"/>
           <w:szCs w:val="26"/>
+          <w:lang w:eastAsia="es-ES"/>
         </w:rPr>
         <w:drawing>
           <wp:inline distT="0" distB="0" distL="0" distR="0">
@@ -8304,7 +7986,6 @@
           <w:sz w:val="24"/>
           <w:szCs w:val="24"/>
         </w:rPr>
-        <w:lastRenderedPageBreak/>
         <w:t>Los próximos cuatro apartados corresponden a las cuatro tablas del sistema RBAC del framework Yii.</w:t>
       </w:r>
     </w:p>
@@ -8368,6 +8049,7 @@
           <w:color w:val="1F3763" w:themeColor="accent1" w:themeShade="7F"/>
           <w:sz w:val="26"/>
           <w:szCs w:val="26"/>
+          <w:lang w:eastAsia="es-ES"/>
         </w:rPr>
         <w:drawing>
           <wp:inline distT="0" distB="0" distL="0" distR="0">
@@ -8478,18 +8160,8 @@
           <w:sz w:val="22"/>
           <w:szCs w:val="22"/>
         </w:rPr>
-        <w:t xml:space="preserve">. Estructura de datos: </w:t>
-      </w:r>
-      <w:proofErr w:type="spellStart"/>
-      <w:r>
-        <w:rPr>
-          <w:rFonts w:ascii="Times New Roman" w:hAnsi="Times New Roman" w:cs="Times New Roman"/>
-          <w:sz w:val="22"/>
-          <w:szCs w:val="22"/>
-        </w:rPr>
-        <w:t>Auth_assignment</w:t>
-      </w:r>
-      <w:proofErr w:type="spellEnd"/>
+        <w:t>. Estructura de datos: Auth_assignment</w:t>
+      </w:r>
     </w:p>
     <w:p>
       <w:pPr>
@@ -8514,6 +8186,7 @@
           <w:sz w:val="26"/>
           <w:szCs w:val="26"/>
         </w:rPr>
+        <w:lastRenderedPageBreak/>
         <w:t xml:space="preserve"> </w:t>
       </w:r>
       <w:r>
@@ -8547,6 +8220,7 @@
           <w:color w:val="1F3763" w:themeColor="accent1" w:themeShade="7F"/>
           <w:sz w:val="26"/>
           <w:szCs w:val="26"/>
+          <w:lang w:eastAsia="es-ES"/>
         </w:rPr>
         <w:drawing>
           <wp:inline distT="0" distB="0" distL="0" distR="0">
@@ -8657,18 +8331,8 @@
           <w:sz w:val="22"/>
           <w:szCs w:val="22"/>
         </w:rPr>
-        <w:t xml:space="preserve">. Estructura de datos: </w:t>
-      </w:r>
-      <w:proofErr w:type="spellStart"/>
-      <w:r>
-        <w:rPr>
-          <w:rFonts w:ascii="Times New Roman" w:hAnsi="Times New Roman" w:cs="Times New Roman"/>
-          <w:sz w:val="22"/>
-          <w:szCs w:val="22"/>
-        </w:rPr>
-        <w:t>Auth_item</w:t>
-      </w:r>
-      <w:proofErr w:type="spellEnd"/>
+        <w:t>. Estructura de datos: Auth_item</w:t>
+      </w:r>
     </w:p>
     <w:p>
       <w:pPr>
@@ -8721,6 +8385,7 @@
           <w:color w:val="1F3763" w:themeColor="accent1" w:themeShade="7F"/>
           <w:sz w:val="26"/>
           <w:szCs w:val="26"/>
+          <w:lang w:eastAsia="es-ES"/>
         </w:rPr>
         <w:drawing>
           <wp:inline distT="0" distB="0" distL="0" distR="0">
@@ -8831,18 +8496,8 @@
           <w:sz w:val="22"/>
           <w:szCs w:val="22"/>
         </w:rPr>
-        <w:t xml:space="preserve">. Estructura de datos: </w:t>
-      </w:r>
-      <w:proofErr w:type="spellStart"/>
-      <w:r>
-        <w:rPr>
-          <w:rFonts w:ascii="Times New Roman" w:hAnsi="Times New Roman" w:cs="Times New Roman"/>
-          <w:sz w:val="22"/>
-          <w:szCs w:val="22"/>
-        </w:rPr>
-        <w:t>Auth_item_child</w:t>
-      </w:r>
-      <w:proofErr w:type="spellEnd"/>
+        <w:t>. Estructura de datos: Auth_item_child</w:t>
+      </w:r>
     </w:p>
     <w:p>
       <w:pPr>
@@ -8895,6 +8550,7 @@
           <w:color w:val="1F3763" w:themeColor="accent1" w:themeShade="7F"/>
           <w:sz w:val="26"/>
           <w:szCs w:val="26"/>
+          <w:lang w:eastAsia="es-ES"/>
         </w:rPr>
         <w:drawing>
           <wp:inline distT="0" distB="0" distL="0" distR="0">
@@ -9005,18 +8661,8 @@
           <w:sz w:val="22"/>
           <w:szCs w:val="22"/>
         </w:rPr>
-        <w:t xml:space="preserve">. Estructura de datos: </w:t>
-      </w:r>
-      <w:proofErr w:type="spellStart"/>
-      <w:r>
-        <w:rPr>
-          <w:rFonts w:ascii="Times New Roman" w:hAnsi="Times New Roman" w:cs="Times New Roman"/>
-          <w:sz w:val="22"/>
-          <w:szCs w:val="22"/>
-        </w:rPr>
-        <w:t>Auth_rule</w:t>
-      </w:r>
-      <w:proofErr w:type="spellEnd"/>
+        <w:t>. Estructura de datos: Auth_rule</w:t>
+      </w:r>
     </w:p>
     <w:p>
       <w:pPr>
@@ -9032,70 +8678,71 @@
         </w:rPr>
       </w:pPr>
       <w:r>
+        <w:t xml:space="preserve"> </w:t>
+      </w:r>
+      <w:bookmarkStart w:id="14" w:name="_Toc17758473"/>
+      <w:r>
+        <w:rPr>
+          <w:rFonts w:ascii="Times New Roman" w:hAnsi="Times New Roman" w:cs="Times New Roman"/>
+        </w:rPr>
+        <w:t>MODELO DE DATOS</w:t>
+      </w:r>
+      <w:bookmarkEnd w:id="14"/>
+    </w:p>
+    <w:p/>
+    <w:p>
+      <w:pPr>
+        <w:spacing w:line="360" w:lineRule="auto"/>
+        <w:jc w:val="both"/>
+        <w:rPr>
+          <w:rFonts w:ascii="Times New Roman" w:hAnsi="Times New Roman" w:cs="Times New Roman"/>
+          <w:sz w:val="24"/>
+          <w:szCs w:val="24"/>
+        </w:rPr>
+      </w:pPr>
+      <w:r>
+        <w:rPr>
+          <w:rFonts w:ascii="Times New Roman" w:hAnsi="Times New Roman" w:cs="Times New Roman"/>
+          <w:sz w:val="24"/>
+          <w:szCs w:val="24"/>
+        </w:rPr>
+        <w:t xml:space="preserve">El modelo de datos hace referencia a como está estructurada toda la información de la aplicación. A continuación, se va a mostrar una imagen de la estructura de la base de datos y las relaciones existentes entre los datos mediante el uso de tablas. </w:t>
+      </w:r>
+    </w:p>
+    <w:p>
+      <w:pPr>
+        <w:spacing w:line="360" w:lineRule="auto"/>
+        <w:jc w:val="both"/>
+        <w:rPr>
+          <w:rFonts w:ascii="Times New Roman" w:hAnsi="Times New Roman" w:cs="Times New Roman"/>
+          <w:sz w:val="24"/>
+          <w:szCs w:val="24"/>
+        </w:rPr>
+      </w:pPr>
+      <w:r>
+        <w:rPr>
+          <w:rFonts w:ascii="Times New Roman" w:hAnsi="Times New Roman" w:cs="Times New Roman"/>
+          <w:sz w:val="24"/>
+          <w:szCs w:val="24"/>
+        </w:rPr>
+        <w:t>Como se verá en la imagen la base de datos contiene más tablas y por tanto más relaciones que las que se planificaron cuando se diseño la base de datos, ya que el framework utilizado crea cuatro tablas como se ha indicado con anterioridad.</w:t>
+      </w:r>
+    </w:p>
+    <w:p>
+      <w:pPr>
+        <w:keepNext/>
+        <w:spacing w:line="360" w:lineRule="auto"/>
+        <w:jc w:val="both"/>
+      </w:pPr>
+      <w:r>
+        <w:rPr>
+          <w:rFonts w:ascii="Times New Roman" w:hAnsi="Times New Roman" w:cs="Times New Roman"/>
+          <w:noProof/>
+          <w:sz w:val="24"/>
+          <w:szCs w:val="24"/>
+          <w:lang w:eastAsia="es-ES"/>
+        </w:rPr>
         <w:lastRenderedPageBreak/>
-        <w:t xml:space="preserve"> </w:t>
-      </w:r>
-      <w:bookmarkStart w:id="15" w:name="_Toc17758473"/>
-      <w:r>
-        <w:rPr>
-          <w:rFonts w:ascii="Times New Roman" w:hAnsi="Times New Roman" w:cs="Times New Roman"/>
-        </w:rPr>
-        <w:t>MODELO DE DATOS</w:t>
-      </w:r>
-      <w:bookmarkEnd w:id="15"/>
-    </w:p>
-    <w:p/>
-    <w:p>
-      <w:pPr>
-        <w:spacing w:line="360" w:lineRule="auto"/>
-        <w:jc w:val="both"/>
-        <w:rPr>
-          <w:rFonts w:ascii="Times New Roman" w:hAnsi="Times New Roman" w:cs="Times New Roman"/>
-          <w:sz w:val="24"/>
-          <w:szCs w:val="24"/>
-        </w:rPr>
-      </w:pPr>
-      <w:r>
-        <w:rPr>
-          <w:rFonts w:ascii="Times New Roman" w:hAnsi="Times New Roman" w:cs="Times New Roman"/>
-          <w:sz w:val="24"/>
-          <w:szCs w:val="24"/>
-        </w:rPr>
-        <w:t xml:space="preserve">El modelo de datos hace referencia a como está estructurada toda la información de la aplicación. A continuación, se va a mostrar una imagen de la estructura de la base de datos y las relaciones existentes entre los datos mediante el uso de tablas. </w:t>
-      </w:r>
-    </w:p>
-    <w:p>
-      <w:pPr>
-        <w:spacing w:line="360" w:lineRule="auto"/>
-        <w:jc w:val="both"/>
-        <w:rPr>
-          <w:rFonts w:ascii="Times New Roman" w:hAnsi="Times New Roman" w:cs="Times New Roman"/>
-          <w:sz w:val="24"/>
-          <w:szCs w:val="24"/>
-        </w:rPr>
-      </w:pPr>
-      <w:r>
-        <w:rPr>
-          <w:rFonts w:ascii="Times New Roman" w:hAnsi="Times New Roman" w:cs="Times New Roman"/>
-          <w:sz w:val="24"/>
-          <w:szCs w:val="24"/>
-        </w:rPr>
-        <w:t>Como se verá en la imagen la base de datos contiene más tablas y por tanto más relaciones que las que se planificaron cuando se diseño la base de datos, ya que el framework utilizado crea cuatro tablas como se ha indicado con anterioridad.</w:t>
-      </w:r>
-    </w:p>
-    <w:p>
-      <w:pPr>
-        <w:keepNext/>
-        <w:spacing w:line="360" w:lineRule="auto"/>
-        <w:jc w:val="both"/>
-      </w:pPr>
-      <w:r>
-        <w:rPr>
-          <w:rFonts w:ascii="Times New Roman" w:hAnsi="Times New Roman" w:cs="Times New Roman"/>
-          <w:noProof/>
-          <w:sz w:val="24"/>
-          <w:szCs w:val="24"/>
-        </w:rPr>
         <w:drawing>
           <wp:inline distT="0" distB="0" distL="0" distR="0">
             <wp:extent cx="5895975" cy="5219700"/>
@@ -9224,7 +8871,7 @@
           <w:u w:val="none"/>
         </w:rPr>
       </w:pPr>
-      <w:bookmarkStart w:id="16" w:name="_Toc17758474"/>
+      <w:bookmarkStart w:id="15" w:name="_Toc17758474"/>
       <w:r>
         <w:rPr>
           <w:rStyle w:val="Hipervnculo"/>
@@ -9232,11 +8879,275 @@
           <w:color w:val="2F5496" w:themeColor="accent1" w:themeShade="BF"/>
           <w:u w:val="none"/>
         </w:rPr>
+        <w:t>DISEÑO ARQUITECTÓNICO</w:t>
+      </w:r>
+      <w:bookmarkEnd w:id="15"/>
+    </w:p>
+    <w:p/>
+    <w:p>
+      <w:pPr>
+        <w:rPr>
+          <w:rFonts w:ascii="Times New Roman" w:hAnsi="Times New Roman" w:cs="Times New Roman"/>
+          <w:sz w:val="24"/>
+          <w:szCs w:val="24"/>
+        </w:rPr>
+      </w:pPr>
+      <w:r>
+        <w:rPr>
+          <w:rFonts w:ascii="Times New Roman" w:hAnsi="Times New Roman" w:cs="Times New Roman"/>
+          <w:sz w:val="24"/>
+          <w:szCs w:val="24"/>
+        </w:rPr>
+        <w:t>El sistema se ha desarrollado con el apoyo de Yii Framework, lo que hace que sea una aplicación de estructura modular.</w:t>
+      </w:r>
+    </w:p>
+    <w:p>
+      <w:pPr>
+        <w:rPr>
+          <w:rFonts w:ascii="Times New Roman" w:hAnsi="Times New Roman" w:cs="Times New Roman"/>
+          <w:sz w:val="24"/>
+          <w:szCs w:val="24"/>
+        </w:rPr>
+      </w:pPr>
+      <w:r>
+        <w:rPr>
+          <w:rFonts w:ascii="Times New Roman" w:hAnsi="Times New Roman" w:cs="Times New Roman"/>
+          <w:sz w:val="24"/>
+          <w:szCs w:val="24"/>
+        </w:rPr>
+        <w:t>Como hemos comentado en otros puntos, Yii Framework implementa el patrón de diseño MVC (Modelo-Vista-Controlador).</w:t>
+      </w:r>
+    </w:p>
+    <w:p>
+      <w:pPr>
+        <w:rPr>
+          <w:rFonts w:ascii="Times New Roman" w:hAnsi="Times New Roman" w:cs="Times New Roman"/>
+          <w:sz w:val="24"/>
+          <w:szCs w:val="24"/>
+        </w:rPr>
+      </w:pPr>
+    </w:p>
+    <w:p>
+      <w:pPr>
+        <w:rPr>
+          <w:rFonts w:ascii="Times New Roman" w:hAnsi="Times New Roman" w:cs="Times New Roman"/>
+          <w:sz w:val="24"/>
+          <w:szCs w:val="24"/>
+        </w:rPr>
+      </w:pPr>
+      <w:r>
+        <w:rPr>
+          <w:rFonts w:ascii="Times New Roman" w:hAnsi="Times New Roman" w:cs="Times New Roman"/>
+          <w:sz w:val="24"/>
+          <w:szCs w:val="24"/>
+        </w:rPr>
+        <w:t>Una vez desarrollada la base de datos, la herramienta Gii que ofrece este Framework nos permite generar modelos, vistas y controladores básicos en función de las tablas de la base de datos, los cuales han sido ampliados hasta la consecución de los objetivos marcados.</w:t>
+      </w:r>
+    </w:p>
+    <w:p>
+      <w:pPr>
+        <w:rPr>
+          <w:rFonts w:ascii="Times New Roman" w:hAnsi="Times New Roman" w:cs="Times New Roman"/>
+          <w:sz w:val="24"/>
+          <w:szCs w:val="24"/>
+        </w:rPr>
+      </w:pPr>
+    </w:p>
+    <w:p>
+      <w:pPr>
+        <w:rPr>
+          <w:rFonts w:ascii="Times New Roman" w:hAnsi="Times New Roman" w:cs="Times New Roman"/>
+          <w:sz w:val="24"/>
+          <w:szCs w:val="24"/>
+        </w:rPr>
+      </w:pPr>
+      <w:r>
+        <w:rPr>
+          <w:rFonts w:ascii="Times New Roman" w:hAnsi="Times New Roman" w:cs="Times New Roman"/>
+          <w:sz w:val="24"/>
+          <w:szCs w:val="24"/>
+        </w:rPr>
         <w:lastRenderedPageBreak/>
-        <w:t>DISEÑO ARQUITECTÓNICO</w:t>
-      </w:r>
-      <w:bookmarkEnd w:id="16"/>
-    </w:p>
+        <w:t>En la siguiente ilustración mostramos la estructura de ficheros de la aplicación.</w:t>
+      </w:r>
+    </w:p>
+    <w:p/>
+    <w:p>
+      <w:pPr>
+        <w:keepNext/>
+        <w:jc w:val="center"/>
+      </w:pPr>
+      <w:r>
+        <w:pict>
+          <v:shapetype id="_x0000_t75" coordsize="21600,21600" o:spt="75" o:preferrelative="t" path="m@4@5l@4@11@9@11@9@5xe" filled="f" stroked="f">
+            <v:stroke joinstyle="miter"/>
+            <v:formulas>
+              <v:f eqn="if lineDrawn pixelLineWidth 0"/>
+              <v:f eqn="sum @0 1 0"/>
+              <v:f eqn="sum 0 0 @1"/>
+              <v:f eqn="prod @2 1 2"/>
+              <v:f eqn="prod @3 21600 pixelWidth"/>
+              <v:f eqn="prod @3 21600 pixelHeight"/>
+              <v:f eqn="sum @0 0 1"/>
+              <v:f eqn="prod @6 1 2"/>
+              <v:f eqn="prod @7 21600 pixelWidth"/>
+              <v:f eqn="sum @8 21600 0"/>
+              <v:f eqn="prod @7 21600 pixelHeight"/>
+              <v:f eqn="sum @10 21600 0"/>
+            </v:formulas>
+            <v:path o:extrusionok="f" gradientshapeok="t" o:connecttype="rect"/>
+            <o:lock v:ext="edit" aspectratio="t"/>
+          </v:shapetype>
+          <v:shape id="_x0000_i1025" type="#_x0000_t75" style="width:197.25pt;height:261.75pt">
+            <v:imagedata r:id="rId25" o:title="Captura"/>
+          </v:shape>
+        </w:pict>
+      </w:r>
+    </w:p>
+    <w:p>
+      <w:pPr>
+        <w:pStyle w:val="Descripcin"/>
+        <w:jc w:val="center"/>
+        <w:rPr>
+          <w:rFonts w:ascii="Times New Roman" w:hAnsi="Times New Roman" w:cs="Times New Roman"/>
+          <w:sz w:val="22"/>
+          <w:szCs w:val="22"/>
+        </w:rPr>
+      </w:pPr>
+      <w:r>
+        <w:rPr>
+          <w:rFonts w:ascii="Times New Roman" w:hAnsi="Times New Roman" w:cs="Times New Roman"/>
+          <w:sz w:val="22"/>
+          <w:szCs w:val="22"/>
+        </w:rPr>
+        <w:t xml:space="preserve">Ilustración </w:t>
+      </w:r>
+      <w:r>
+        <w:rPr>
+          <w:rFonts w:ascii="Times New Roman" w:hAnsi="Times New Roman" w:cs="Times New Roman"/>
+          <w:sz w:val="22"/>
+          <w:szCs w:val="22"/>
+        </w:rPr>
+        <w:fldChar w:fldCharType="begin"/>
+      </w:r>
+      <w:r>
+        <w:rPr>
+          <w:rFonts w:ascii="Times New Roman" w:hAnsi="Times New Roman" w:cs="Times New Roman"/>
+          <w:sz w:val="22"/>
+          <w:szCs w:val="22"/>
+        </w:rPr>
+        <w:instrText xml:space="preserve"> SEQ Ilustración \* ARABIC </w:instrText>
+      </w:r>
+      <w:r>
+        <w:rPr>
+          <w:rFonts w:ascii="Times New Roman" w:hAnsi="Times New Roman" w:cs="Times New Roman"/>
+          <w:sz w:val="22"/>
+          <w:szCs w:val="22"/>
+        </w:rPr>
+        <w:fldChar w:fldCharType="separate"/>
+      </w:r>
+      <w:r>
+        <w:rPr>
+          <w:rFonts w:ascii="Times New Roman" w:hAnsi="Times New Roman" w:cs="Times New Roman"/>
+          <w:noProof/>
+          <w:sz w:val="22"/>
+          <w:szCs w:val="22"/>
+        </w:rPr>
+        <w:t>15</w:t>
+      </w:r>
+      <w:r>
+        <w:rPr>
+          <w:rFonts w:ascii="Times New Roman" w:hAnsi="Times New Roman" w:cs="Times New Roman"/>
+          <w:sz w:val="22"/>
+          <w:szCs w:val="22"/>
+        </w:rPr>
+        <w:fldChar w:fldCharType="end"/>
+      </w:r>
+      <w:r>
+        <w:rPr>
+          <w:rFonts w:ascii="Times New Roman" w:hAnsi="Times New Roman" w:cs="Times New Roman"/>
+          <w:sz w:val="22"/>
+          <w:szCs w:val="22"/>
+        </w:rPr>
+        <w:t>. Estructura de archivos de la aplicación</w:t>
+      </w:r>
+    </w:p>
+    <w:p/>
+    <w:p>
+      <w:pPr>
+        <w:jc w:val="both"/>
+        <w:rPr>
+          <w:rFonts w:ascii="Times New Roman" w:hAnsi="Times New Roman" w:cs="Times New Roman"/>
+          <w:sz w:val="24"/>
+          <w:szCs w:val="24"/>
+        </w:rPr>
+      </w:pPr>
+      <w:r>
+        <w:rPr>
+          <w:rFonts w:ascii="Times New Roman" w:hAnsi="Times New Roman" w:cs="Times New Roman"/>
+          <w:sz w:val="24"/>
+          <w:szCs w:val="24"/>
+        </w:rPr>
+        <w:t xml:space="preserve">La aplicación web tiene un punto de entrada, index.php, </w:t>
+      </w:r>
+      <w:r>
+        <w:rPr>
+          <w:rFonts w:ascii="Times New Roman" w:hAnsi="Times New Roman" w:cs="Times New Roman"/>
+          <w:sz w:val="24"/>
+          <w:szCs w:val="24"/>
+        </w:rPr>
+        <w:t>recibe las peticiones, que se basan en que con</w:t>
+      </w:r>
+      <w:r>
+        <w:rPr>
+          <w:rFonts w:ascii="Times New Roman" w:hAnsi="Times New Roman" w:cs="Times New Roman"/>
+          <w:sz w:val="24"/>
+          <w:szCs w:val="24"/>
+        </w:rPr>
+        <w:t>trolador a llamar, y la acción a ejecutar</w:t>
+      </w:r>
+      <w:r>
+        <w:rPr>
+          <w:rFonts w:ascii="Times New Roman" w:hAnsi="Times New Roman" w:cs="Times New Roman"/>
+          <w:sz w:val="24"/>
+          <w:szCs w:val="24"/>
+        </w:rPr>
+        <w:t>, además de los parámetros necesarios.</w:t>
+      </w:r>
+    </w:p>
+    <w:p>
+      <w:pPr>
+        <w:jc w:val="both"/>
+      </w:pPr>
+      <w:r>
+        <w:rPr>
+          <w:rFonts w:ascii="Times New Roman" w:hAnsi="Times New Roman" w:cs="Times New Roman"/>
+          <w:sz w:val="24"/>
+          <w:szCs w:val="24"/>
+        </w:rPr>
+        <w:t>Los controladores tienen métodos que describen las acciones principales del sistema. Apoyándose en los modelos</w:t>
+      </w:r>
+      <w:r>
+        <w:rPr>
+          <w:rFonts w:ascii="Times New Roman" w:hAnsi="Times New Roman" w:cs="Times New Roman"/>
+          <w:sz w:val="24"/>
+          <w:szCs w:val="24"/>
+        </w:rPr>
+        <w:t>, dan una salida al usuario mediante las vistas.</w:t>
+      </w:r>
+      <w:r>
+        <w:t xml:space="preserve"> </w:t>
+      </w:r>
+    </w:p>
+    <w:p/>
+    <w:p/>
+    <w:p/>
+    <w:p/>
+    <w:p/>
+    <w:p/>
+    <w:p/>
+    <w:p/>
+    <w:p/>
     <w:p>
       <w:pPr>
         <w:pStyle w:val="Ttulo1"/>
@@ -9253,7 +9164,7 @@
           <w:u w:val="none"/>
         </w:rPr>
       </w:pPr>
-      <w:bookmarkStart w:id="17" w:name="_Toc17758475"/>
+      <w:bookmarkStart w:id="16" w:name="_Toc17758475"/>
       <w:r>
         <w:rPr>
           <w:rStyle w:val="Hipervnculo"/>
@@ -9261,9 +9172,332 @@
           <w:color w:val="2F5496" w:themeColor="accent1" w:themeShade="BF"/>
           <w:u w:val="none"/>
         </w:rPr>
+        <w:lastRenderedPageBreak/>
         <w:t>DISEÑO DE LA INTERFAZ</w:t>
       </w:r>
-      <w:bookmarkEnd w:id="17"/>
+      <w:bookmarkEnd w:id="16"/>
+    </w:p>
+    <w:p/>
+    <w:p>
+      <w:pPr>
+        <w:jc w:val="both"/>
+        <w:rPr>
+          <w:rFonts w:ascii="Times New Roman" w:hAnsi="Times New Roman" w:cs="Times New Roman"/>
+          <w:sz w:val="24"/>
+          <w:szCs w:val="24"/>
+        </w:rPr>
+      </w:pPr>
+      <w:r>
+        <w:rPr>
+          <w:rFonts w:ascii="Times New Roman" w:hAnsi="Times New Roman" w:cs="Times New Roman"/>
+          <w:sz w:val="24"/>
+          <w:szCs w:val="24"/>
+        </w:rPr>
+        <w:t>Se ha intentado que la interfaz de usuario mantenga la homogeneidad. Para ellos se ha usado una plantilla común en la salida de las vistas, cuyo esquema general es una barra de navegación, el contenido en el medio, y el pie de página.</w:t>
+      </w:r>
+    </w:p>
+    <w:p>
+      <w:pPr>
+        <w:jc w:val="both"/>
+        <w:rPr>
+          <w:rFonts w:ascii="Times New Roman" w:hAnsi="Times New Roman" w:cs="Times New Roman"/>
+          <w:sz w:val="24"/>
+          <w:szCs w:val="24"/>
+        </w:rPr>
+      </w:pPr>
+      <w:r>
+        <w:rPr>
+          <w:rFonts w:ascii="Times New Roman" w:hAnsi="Times New Roman" w:cs="Times New Roman"/>
+          <w:sz w:val="24"/>
+          <w:szCs w:val="24"/>
+        </w:rPr>
+        <w:t>Es un diseño muy simple y de fácil navegación.</w:t>
+      </w:r>
+    </w:p>
+    <w:p>
+      <w:pPr>
+        <w:jc w:val="both"/>
+        <w:rPr>
+          <w:rFonts w:ascii="Times New Roman" w:hAnsi="Times New Roman" w:cs="Times New Roman"/>
+          <w:sz w:val="24"/>
+          <w:szCs w:val="24"/>
+        </w:rPr>
+      </w:pPr>
+      <w:r>
+        <w:rPr>
+          <w:rFonts w:ascii="Times New Roman" w:hAnsi="Times New Roman" w:cs="Times New Roman"/>
+          <w:sz w:val="24"/>
+          <w:szCs w:val="24"/>
+        </w:rPr>
+        <w:t>En algunas vistas, como el panel de administración, la plantilla tiene alguna ligera variación, como la inclusión de un menú de navegación incrustado en el contenido.</w:t>
+      </w:r>
+    </w:p>
+    <w:p>
+      <w:pPr>
+        <w:jc w:val="both"/>
+        <w:rPr>
+          <w:rFonts w:ascii="Times New Roman" w:hAnsi="Times New Roman" w:cs="Times New Roman"/>
+          <w:sz w:val="24"/>
+          <w:szCs w:val="24"/>
+        </w:rPr>
+      </w:pPr>
+    </w:p>
+    <w:p>
+      <w:pPr>
+        <w:keepNext/>
+      </w:pPr>
+      <w:r>
+        <w:pict>
+          <v:shape id="_x0000_i1027" type="#_x0000_t75" style="width:424.5pt;height:384.75pt">
+            <v:imagedata r:id="rId26" o:title="Untitled Diagram"/>
+          </v:shape>
+        </w:pict>
+      </w:r>
+    </w:p>
+    <w:p>
+      <w:pPr>
+        <w:pStyle w:val="Descripcin"/>
+        <w:jc w:val="center"/>
+        <w:rPr>
+          <w:rFonts w:ascii="Times New Roman" w:hAnsi="Times New Roman" w:cs="Times New Roman"/>
+          <w:sz w:val="22"/>
+          <w:szCs w:val="22"/>
+        </w:rPr>
+      </w:pPr>
+      <w:r>
+        <w:rPr>
+          <w:rFonts w:ascii="Times New Roman" w:hAnsi="Times New Roman" w:cs="Times New Roman"/>
+          <w:sz w:val="22"/>
+          <w:szCs w:val="22"/>
+        </w:rPr>
+        <w:t xml:space="preserve">Ilustración </w:t>
+      </w:r>
+      <w:r>
+        <w:rPr>
+          <w:rFonts w:ascii="Times New Roman" w:hAnsi="Times New Roman" w:cs="Times New Roman"/>
+          <w:sz w:val="22"/>
+          <w:szCs w:val="22"/>
+        </w:rPr>
+        <w:fldChar w:fldCharType="begin"/>
+      </w:r>
+      <w:r>
+        <w:rPr>
+          <w:rFonts w:ascii="Times New Roman" w:hAnsi="Times New Roman" w:cs="Times New Roman"/>
+          <w:sz w:val="22"/>
+          <w:szCs w:val="22"/>
+        </w:rPr>
+        <w:instrText xml:space="preserve"> SEQ Ilustración \* ARABIC </w:instrText>
+      </w:r>
+      <w:r>
+        <w:rPr>
+          <w:rFonts w:ascii="Times New Roman" w:hAnsi="Times New Roman" w:cs="Times New Roman"/>
+          <w:sz w:val="22"/>
+          <w:szCs w:val="22"/>
+        </w:rPr>
+        <w:fldChar w:fldCharType="separate"/>
+      </w:r>
+      <w:r>
+        <w:rPr>
+          <w:rFonts w:ascii="Times New Roman" w:hAnsi="Times New Roman" w:cs="Times New Roman"/>
+          <w:noProof/>
+          <w:sz w:val="22"/>
+          <w:szCs w:val="22"/>
+        </w:rPr>
+        <w:t>16</w:t>
+      </w:r>
+      <w:r>
+        <w:rPr>
+          <w:rFonts w:ascii="Times New Roman" w:hAnsi="Times New Roman" w:cs="Times New Roman"/>
+          <w:sz w:val="22"/>
+          <w:szCs w:val="22"/>
+        </w:rPr>
+        <w:fldChar w:fldCharType="end"/>
+      </w:r>
+      <w:r>
+        <w:rPr>
+          <w:rFonts w:ascii="Times New Roman" w:hAnsi="Times New Roman" w:cs="Times New Roman"/>
+          <w:sz w:val="22"/>
+          <w:szCs w:val="22"/>
+        </w:rPr>
+        <w:t>. Diseño de la interfaz</w:t>
+      </w:r>
+    </w:p>
+    <w:p/>
+    <w:p/>
+    <w:p/>
+    <w:p/>
+    <w:p>
+      <w:r>
+        <w:lastRenderedPageBreak/>
+        <w:t>Los resultados de salida se muestran paginados:</w:t>
+      </w:r>
+    </w:p>
+    <w:p>
+      <w:pPr>
+        <w:keepNext/>
+      </w:pPr>
+      <w:r>
+        <w:pict>
+          <v:shape id="_x0000_i1029" type="#_x0000_t75" style="width:425.25pt;height:62.25pt">
+            <v:imagedata r:id="rId27" o:title="paginacion"/>
+          </v:shape>
+        </w:pict>
+      </w:r>
+    </w:p>
+    <w:p>
+      <w:pPr>
+        <w:pStyle w:val="Descripcin"/>
+        <w:jc w:val="center"/>
+        <w:rPr>
+          <w:rFonts w:ascii="Times New Roman" w:hAnsi="Times New Roman" w:cs="Times New Roman"/>
+          <w:sz w:val="22"/>
+          <w:szCs w:val="22"/>
+        </w:rPr>
+      </w:pPr>
+      <w:r>
+        <w:rPr>
+          <w:rFonts w:ascii="Times New Roman" w:hAnsi="Times New Roman" w:cs="Times New Roman"/>
+          <w:sz w:val="22"/>
+          <w:szCs w:val="22"/>
+        </w:rPr>
+        <w:t xml:space="preserve">Ilustración </w:t>
+      </w:r>
+      <w:r>
+        <w:rPr>
+          <w:rFonts w:ascii="Times New Roman" w:hAnsi="Times New Roman" w:cs="Times New Roman"/>
+          <w:sz w:val="22"/>
+          <w:szCs w:val="22"/>
+        </w:rPr>
+        <w:fldChar w:fldCharType="begin"/>
+      </w:r>
+      <w:r>
+        <w:rPr>
+          <w:rFonts w:ascii="Times New Roman" w:hAnsi="Times New Roman" w:cs="Times New Roman"/>
+          <w:sz w:val="22"/>
+          <w:szCs w:val="22"/>
+        </w:rPr>
+        <w:instrText xml:space="preserve"> SEQ Ilustración \* ARABIC </w:instrText>
+      </w:r>
+      <w:r>
+        <w:rPr>
+          <w:rFonts w:ascii="Times New Roman" w:hAnsi="Times New Roman" w:cs="Times New Roman"/>
+          <w:sz w:val="22"/>
+          <w:szCs w:val="22"/>
+        </w:rPr>
+        <w:fldChar w:fldCharType="separate"/>
+      </w:r>
+      <w:r>
+        <w:rPr>
+          <w:rFonts w:ascii="Times New Roman" w:hAnsi="Times New Roman" w:cs="Times New Roman"/>
+          <w:noProof/>
+          <w:sz w:val="22"/>
+          <w:szCs w:val="22"/>
+        </w:rPr>
+        <w:t>17</w:t>
+      </w:r>
+      <w:r>
+        <w:rPr>
+          <w:rFonts w:ascii="Times New Roman" w:hAnsi="Times New Roman" w:cs="Times New Roman"/>
+          <w:sz w:val="22"/>
+          <w:szCs w:val="22"/>
+        </w:rPr>
+        <w:fldChar w:fldCharType="end"/>
+      </w:r>
+      <w:r>
+        <w:rPr>
+          <w:rFonts w:ascii="Times New Roman" w:hAnsi="Times New Roman" w:cs="Times New Roman"/>
+          <w:sz w:val="22"/>
+          <w:szCs w:val="22"/>
+        </w:rPr>
+        <w:t>. Paginación</w:t>
+      </w:r>
+    </w:p>
+    <w:p/>
+    <w:p>
+      <w:r>
+        <w:t>Cabe destacar el uso de iconos para que la navegación sea más intuitiva para el usuario:</w:t>
+      </w:r>
+    </w:p>
+    <w:p>
+      <w:pPr>
+        <w:keepNext/>
+        <w:jc w:val="center"/>
+      </w:pPr>
+      <w:r>
+        <w:pict>
+          <v:shape id="_x0000_i1044" type="#_x0000_t75" style="width:303.75pt;height:57pt">
+            <v:imagedata r:id="rId28" o:title="iconos"/>
+          </v:shape>
+        </w:pict>
+      </w:r>
+    </w:p>
+    <w:p>
+      <w:pPr>
+        <w:pStyle w:val="Descripcin"/>
+        <w:jc w:val="center"/>
+        <w:rPr>
+          <w:rFonts w:ascii="Times New Roman" w:hAnsi="Times New Roman" w:cs="Times New Roman"/>
+          <w:sz w:val="22"/>
+          <w:szCs w:val="22"/>
+        </w:rPr>
+      </w:pPr>
+      <w:r>
+        <w:rPr>
+          <w:rFonts w:ascii="Times New Roman" w:hAnsi="Times New Roman" w:cs="Times New Roman"/>
+          <w:sz w:val="22"/>
+          <w:szCs w:val="22"/>
+        </w:rPr>
+        <w:t xml:space="preserve">Ilustración </w:t>
+      </w:r>
+      <w:r>
+        <w:rPr>
+          <w:rFonts w:ascii="Times New Roman" w:hAnsi="Times New Roman" w:cs="Times New Roman"/>
+          <w:sz w:val="22"/>
+          <w:szCs w:val="22"/>
+        </w:rPr>
+        <w:fldChar w:fldCharType="begin"/>
+      </w:r>
+      <w:r>
+        <w:rPr>
+          <w:rFonts w:ascii="Times New Roman" w:hAnsi="Times New Roman" w:cs="Times New Roman"/>
+          <w:sz w:val="22"/>
+          <w:szCs w:val="22"/>
+        </w:rPr>
+        <w:instrText xml:space="preserve"> SEQ Ilustración \* ARABIC </w:instrText>
+      </w:r>
+      <w:r>
+        <w:rPr>
+          <w:rFonts w:ascii="Times New Roman" w:hAnsi="Times New Roman" w:cs="Times New Roman"/>
+          <w:sz w:val="22"/>
+          <w:szCs w:val="22"/>
+        </w:rPr>
+        <w:fldChar w:fldCharType="separate"/>
+      </w:r>
+      <w:r>
+        <w:rPr>
+          <w:rFonts w:ascii="Times New Roman" w:hAnsi="Times New Roman" w:cs="Times New Roman"/>
+          <w:noProof/>
+          <w:sz w:val="22"/>
+          <w:szCs w:val="22"/>
+        </w:rPr>
+        <w:t>18</w:t>
+      </w:r>
+      <w:r>
+        <w:rPr>
+          <w:rFonts w:ascii="Times New Roman" w:hAnsi="Times New Roman" w:cs="Times New Roman"/>
+          <w:sz w:val="22"/>
+          <w:szCs w:val="22"/>
+        </w:rPr>
+        <w:fldChar w:fldCharType="end"/>
+      </w:r>
+      <w:r>
+        <w:rPr>
+          <w:rFonts w:ascii="Times New Roman" w:hAnsi="Times New Roman" w:cs="Times New Roman"/>
+          <w:sz w:val="22"/>
+          <w:szCs w:val="22"/>
+        </w:rPr>
+        <w:t>. Iconos</w:t>
+      </w:r>
     </w:p>
     <w:p>
       <w:pPr>
@@ -9275,124 +9509,447 @@
         <w:spacing w:line="360" w:lineRule="auto"/>
         <w:jc w:val="both"/>
         <w:rPr>
+          <w:rFonts w:ascii="Times New Roman" w:hAnsi="Times New Roman" w:cs="Times New Roman"/>
+        </w:rPr>
+      </w:pPr>
+      <w:bookmarkStart w:id="17" w:name="_Toc17758477"/>
+      <w:r>
+        <w:rPr>
           <w:rStyle w:val="Hipervnculo"/>
           <w:rFonts w:ascii="Times New Roman" w:hAnsi="Times New Roman" w:cs="Times New Roman"/>
           <w:color w:val="2F5496" w:themeColor="accent1" w:themeShade="BF"/>
           <w:u w:val="none"/>
         </w:rPr>
-      </w:pPr>
-      <w:bookmarkStart w:id="18" w:name="_Toc17758476"/>
-      <w:r>
+        <w:t>ENTORNO TECNOLÓGICO</w:t>
+      </w:r>
+      <w:bookmarkEnd w:id="17"/>
+    </w:p>
+    <w:p>
+      <w:pPr>
+        <w:pStyle w:val="Prrafodelista"/>
+        <w:numPr>
+          <w:ilvl w:val="1"/>
+          <w:numId w:val="39"/>
+        </w:numPr>
+        <w:spacing w:line="360" w:lineRule="auto"/>
+        <w:jc w:val="both"/>
         <w:rPr>
           <w:rStyle w:val="Hipervnculo"/>
-          <w:rFonts w:ascii="Times New Roman" w:hAnsi="Times New Roman" w:cs="Times New Roman"/>
+          <w:rFonts w:eastAsiaTheme="majorEastAsia"/>
           <w:color w:val="2F5496" w:themeColor="accent1" w:themeShade="BF"/>
+          <w:sz w:val="32"/>
+          <w:szCs w:val="32"/>
           <w:u w:val="none"/>
         </w:rPr>
-        <w:t>D</w:t>
-      </w:r>
+      </w:pPr>
       <w:r>
         <w:rPr>
           <w:rStyle w:val="Hipervnculo"/>
-          <w:rFonts w:ascii="Times New Roman" w:hAnsi="Times New Roman" w:cs="Times New Roman"/>
+          <w:rFonts w:eastAsiaTheme="majorEastAsia"/>
           <w:color w:val="2F5496" w:themeColor="accent1" w:themeShade="BF"/>
+          <w:sz w:val="32"/>
+          <w:szCs w:val="32"/>
           <w:u w:val="none"/>
         </w:rPr>
-        <w:t>I</w:t>
-      </w:r>
-      <w:r>
-        <w:rPr>
-          <w:rStyle w:val="Hipervnculo"/>
-          <w:rFonts w:ascii="Times New Roman" w:hAnsi="Times New Roman" w:cs="Times New Roman"/>
-          <w:color w:val="2F5496" w:themeColor="accent1" w:themeShade="BF"/>
-          <w:u w:val="none"/>
-        </w:rPr>
-        <w:t>SEÑO PROCEDIMENTAL</w:t>
-      </w:r>
-      <w:bookmarkEnd w:id="18"/>
-    </w:p>
-    <w:p>
-      <w:pPr>
-        <w:pStyle w:val="Ttulo1"/>
+        <w:t>REQUISITOS DE HARDWARE</w:t>
+      </w:r>
+    </w:p>
+    <w:p>
+      <w:pPr>
+        <w:spacing w:line="360" w:lineRule="auto"/>
+        <w:jc w:val="both"/>
+        <w:rPr>
+          <w:rFonts w:ascii="Times New Roman" w:hAnsi="Times New Roman" w:cs="Times New Roman"/>
+          <w:sz w:val="24"/>
+          <w:szCs w:val="24"/>
+        </w:rPr>
+      </w:pPr>
+      <w:r>
+        <w:rPr>
+          <w:rFonts w:ascii="Times New Roman" w:hAnsi="Times New Roman" w:cs="Times New Roman"/>
+          <w:sz w:val="24"/>
+          <w:szCs w:val="24"/>
+        </w:rPr>
+        <w:t>Estos son los requisitos recomendados de hardware para el alojamiento de la aplicación web.</w:t>
+      </w:r>
+    </w:p>
+    <w:p>
+      <w:pPr>
+        <w:pStyle w:val="Prrafodelista"/>
         <w:numPr>
           <w:ilvl w:val="0"/>
-          <w:numId w:val="26"/>
+          <w:numId w:val="37"/>
         </w:numPr>
         <w:spacing w:line="360" w:lineRule="auto"/>
         <w:jc w:val="both"/>
         <w:rPr>
+          <w:rFonts w:ascii="Times New Roman" w:hAnsi="Times New Roman" w:cs="Times New Roman"/>
+          <w:sz w:val="24"/>
+          <w:szCs w:val="24"/>
+        </w:rPr>
+      </w:pPr>
+      <w:r>
+        <w:rPr>
+          <w:rFonts w:ascii="Times New Roman" w:hAnsi="Times New Roman" w:cs="Times New Roman"/>
+          <w:sz w:val="24"/>
+          <w:szCs w:val="24"/>
+        </w:rPr>
+        <w:t xml:space="preserve">Microprocesador a 3.6 GHz. </w:t>
+      </w:r>
+    </w:p>
+    <w:p>
+      <w:pPr>
+        <w:pStyle w:val="Prrafodelista"/>
+        <w:numPr>
+          <w:ilvl w:val="0"/>
+          <w:numId w:val="37"/>
+        </w:numPr>
+        <w:spacing w:line="360" w:lineRule="auto"/>
+        <w:jc w:val="both"/>
+        <w:rPr>
+          <w:rFonts w:ascii="Times New Roman" w:hAnsi="Times New Roman" w:cs="Times New Roman"/>
+          <w:sz w:val="24"/>
+          <w:szCs w:val="24"/>
+        </w:rPr>
+      </w:pPr>
+      <w:r>
+        <w:rPr>
+          <w:rFonts w:ascii="Times New Roman" w:hAnsi="Times New Roman" w:cs="Times New Roman"/>
+          <w:sz w:val="24"/>
+          <w:szCs w:val="24"/>
+        </w:rPr>
+        <w:t xml:space="preserve">4096 MB de memoria RAM. </w:t>
+      </w:r>
+    </w:p>
+    <w:p>
+      <w:pPr>
+        <w:pStyle w:val="Prrafodelista"/>
+        <w:numPr>
+          <w:ilvl w:val="0"/>
+          <w:numId w:val="37"/>
+        </w:numPr>
+        <w:spacing w:line="360" w:lineRule="auto"/>
+        <w:jc w:val="both"/>
+        <w:rPr>
+          <w:rFonts w:ascii="Times New Roman" w:hAnsi="Times New Roman" w:cs="Times New Roman"/>
+          <w:sz w:val="24"/>
+          <w:szCs w:val="24"/>
+        </w:rPr>
+      </w:pPr>
+      <w:r>
+        <w:rPr>
+          <w:rFonts w:ascii="Times New Roman" w:hAnsi="Times New Roman" w:cs="Times New Roman"/>
+          <w:sz w:val="24"/>
+          <w:szCs w:val="24"/>
+        </w:rPr>
+        <w:t xml:space="preserve">512GB libres de disco duro. </w:t>
+      </w:r>
+    </w:p>
+    <w:p>
+      <w:pPr>
+        <w:spacing w:line="360" w:lineRule="auto"/>
+        <w:jc w:val="both"/>
+        <w:rPr>
+          <w:rFonts w:ascii="Times New Roman" w:hAnsi="Times New Roman" w:cs="Times New Roman"/>
+          <w:sz w:val="24"/>
+          <w:szCs w:val="24"/>
+        </w:rPr>
+      </w:pPr>
+      <w:r>
+        <w:rPr>
+          <w:rFonts w:ascii="Times New Roman" w:hAnsi="Times New Roman" w:cs="Times New Roman"/>
+          <w:sz w:val="24"/>
+          <w:szCs w:val="24"/>
+        </w:rPr>
+        <w:t>Para el acceso a la aplicación, cualquier PC compatible con los navegadores recomendados en el siguiente punto o dispositivos móviles.</w:t>
+      </w:r>
+    </w:p>
+    <w:p>
+      <w:pPr>
+        <w:pStyle w:val="Prrafodelista"/>
+        <w:spacing w:line="360" w:lineRule="auto"/>
+        <w:jc w:val="both"/>
+        <w:rPr>
           <w:rStyle w:val="Hipervnculo"/>
-          <w:rFonts w:ascii="Times New Roman" w:hAnsi="Times New Roman" w:cs="Times New Roman"/>
+          <w:rFonts w:ascii="Times New Roman" w:eastAsiaTheme="majorEastAsia" w:hAnsi="Times New Roman" w:cs="Times New Roman"/>
           <w:color w:val="2F5496" w:themeColor="accent1" w:themeShade="BF"/>
+          <w:sz w:val="24"/>
+          <w:szCs w:val="24"/>
           <w:u w:val="none"/>
         </w:rPr>
       </w:pPr>
-      <w:bookmarkStart w:id="19" w:name="_Toc17758477"/>
-      <w:r>
-        <w:rPr>
-          <w:rStyle w:val="Hipervnculo"/>
-          <w:rFonts w:ascii="Times New Roman" w:hAnsi="Times New Roman" w:cs="Times New Roman"/>
-          <w:color w:val="2F5496" w:themeColor="accent1" w:themeShade="BF"/>
-          <w:u w:val="none"/>
-        </w:rPr>
-        <w:t>ENTORNO TECNOLÓGICO</w:t>
-      </w:r>
-      <w:bookmarkEnd w:id="19"/>
-    </w:p>
-    <w:p>
-      <w:pPr>
-        <w:pStyle w:val="Ttulo2"/>
+    </w:p>
+    <w:p>
+      <w:pPr>
+        <w:pStyle w:val="Prrafodelista"/>
         <w:numPr>
           <w:ilvl w:val="1"/>
-          <w:numId w:val="26"/>
+          <w:numId w:val="39"/>
         </w:numPr>
         <w:spacing w:line="360" w:lineRule="auto"/>
         <w:jc w:val="both"/>
         <w:rPr>
-          <w:rFonts w:ascii="Times New Roman" w:hAnsi="Times New Roman" w:cs="Times New Roman"/>
-        </w:rPr>
-      </w:pPr>
-      <w:r>
-        <w:rPr>
-          <w:rFonts w:ascii="Times New Roman" w:hAnsi="Times New Roman" w:cs="Times New Roman"/>
-          <w:sz w:val="24"/>
-          <w:szCs w:val="24"/>
-        </w:rPr>
-        <w:t xml:space="preserve"> </w:t>
-      </w:r>
-      <w:bookmarkStart w:id="20" w:name="_Toc17758478"/>
-      <w:r>
-        <w:rPr>
-          <w:rFonts w:ascii="Times New Roman" w:hAnsi="Times New Roman" w:cs="Times New Roman"/>
-        </w:rPr>
-        <w:t>ENTORNO SOFTWARE</w:t>
-      </w:r>
-      <w:bookmarkEnd w:id="20"/>
-    </w:p>
-    <w:p>
-      <w:pPr>
-        <w:pStyle w:val="Ttulo2"/>
+          <w:rStyle w:val="Hipervnculo"/>
+          <w:rFonts w:eastAsiaTheme="majorEastAsia"/>
+          <w:color w:val="2F5496" w:themeColor="accent1" w:themeShade="BF"/>
+          <w:sz w:val="32"/>
+          <w:szCs w:val="32"/>
+          <w:u w:val="none"/>
+        </w:rPr>
+      </w:pPr>
+      <w:r>
+        <w:rPr>
+          <w:rStyle w:val="Hipervnculo"/>
+          <w:rFonts w:eastAsiaTheme="majorEastAsia"/>
+          <w:color w:val="2F5496" w:themeColor="accent1" w:themeShade="BF"/>
+          <w:sz w:val="32"/>
+          <w:szCs w:val="32"/>
+          <w:u w:val="none"/>
+        </w:rPr>
+        <w:t>REQUISITOS DE SOFTWARE</w:t>
+      </w:r>
+    </w:p>
+    <w:p>
+      <w:pPr>
+        <w:pStyle w:val="Prrafodelista"/>
+        <w:numPr>
+          <w:ilvl w:val="0"/>
+          <w:numId w:val="37"/>
+        </w:numPr>
+        <w:spacing w:line="360" w:lineRule="auto"/>
+        <w:jc w:val="both"/>
+        <w:rPr>
+          <w:rFonts w:ascii="Times New Roman" w:hAnsi="Times New Roman" w:cs="Times New Roman"/>
+          <w:sz w:val="24"/>
+          <w:szCs w:val="24"/>
+        </w:rPr>
+      </w:pPr>
+      <w:r>
+        <w:rPr>
+          <w:rFonts w:ascii="Times New Roman" w:hAnsi="Times New Roman" w:cs="Times New Roman"/>
+          <w:sz w:val="24"/>
+          <w:szCs w:val="24"/>
+        </w:rPr>
+        <w:t xml:space="preserve">Sistema operativo Windows 10, o distribución </w:t>
+      </w:r>
+      <w:r>
+        <w:rPr>
+          <w:rFonts w:ascii="Times New Roman" w:hAnsi="Times New Roman" w:cs="Times New Roman"/>
+          <w:sz w:val="24"/>
+          <w:szCs w:val="24"/>
+        </w:rPr>
+        <w:t>Unix</w:t>
+      </w:r>
+      <w:r>
+        <w:rPr>
+          <w:rFonts w:ascii="Times New Roman" w:hAnsi="Times New Roman" w:cs="Times New Roman"/>
+          <w:sz w:val="24"/>
+          <w:szCs w:val="24"/>
+        </w:rPr>
+        <w:t xml:space="preserve"> contemporánea</w:t>
+      </w:r>
+    </w:p>
+    <w:p>
+      <w:pPr>
+        <w:pStyle w:val="Prrafodelista"/>
+        <w:numPr>
+          <w:ilvl w:val="0"/>
+          <w:numId w:val="37"/>
+        </w:numPr>
+        <w:spacing w:line="360" w:lineRule="auto"/>
+        <w:jc w:val="both"/>
+        <w:rPr>
+          <w:rFonts w:ascii="Times New Roman" w:hAnsi="Times New Roman" w:cs="Times New Roman"/>
+          <w:sz w:val="24"/>
+          <w:szCs w:val="24"/>
+        </w:rPr>
+      </w:pPr>
+      <w:r>
+        <w:rPr>
+          <w:rFonts w:ascii="Times New Roman" w:hAnsi="Times New Roman" w:cs="Times New Roman"/>
+          <w:sz w:val="24"/>
+          <w:szCs w:val="24"/>
+        </w:rPr>
+        <w:t>Navegadores web recomendados:</w:t>
+      </w:r>
+    </w:p>
+    <w:p>
+      <w:pPr>
+        <w:pStyle w:val="Prrafodelista"/>
         <w:numPr>
           <w:ilvl w:val="1"/>
-          <w:numId w:val="26"/>
+          <w:numId w:val="37"/>
         </w:numPr>
         <w:spacing w:line="360" w:lineRule="auto"/>
         <w:jc w:val="both"/>
         <w:rPr>
           <w:rFonts w:ascii="Times New Roman" w:hAnsi="Times New Roman" w:cs="Times New Roman"/>
-        </w:rPr>
-      </w:pPr>
-      <w:bookmarkStart w:id="21" w:name="_Toc17758479"/>
-      <w:r>
-        <w:rPr>
-          <w:rFonts w:ascii="Times New Roman" w:hAnsi="Times New Roman" w:cs="Times New Roman"/>
-        </w:rPr>
-        <w:t>ENTORNO HARDWARE</w:t>
-      </w:r>
-      <w:bookmarkEnd w:id="21"/>
+          <w:sz w:val="24"/>
+          <w:szCs w:val="24"/>
+        </w:rPr>
+      </w:pPr>
+      <w:r>
+        <w:rPr>
+          <w:rFonts w:ascii="Times New Roman" w:hAnsi="Times New Roman" w:cs="Times New Roman"/>
+          <w:sz w:val="24"/>
+          <w:szCs w:val="24"/>
+        </w:rPr>
+        <w:t>Chrome 10.0.648.127</w:t>
+      </w:r>
+    </w:p>
+    <w:p>
+      <w:pPr>
+        <w:pStyle w:val="Prrafodelista"/>
+        <w:numPr>
+          <w:ilvl w:val="1"/>
+          <w:numId w:val="37"/>
+        </w:numPr>
+        <w:spacing w:line="360" w:lineRule="auto"/>
+        <w:jc w:val="both"/>
+        <w:rPr>
+          <w:rFonts w:ascii="Times New Roman" w:hAnsi="Times New Roman" w:cs="Times New Roman"/>
+          <w:sz w:val="24"/>
+          <w:szCs w:val="24"/>
+        </w:rPr>
+      </w:pPr>
+      <w:r>
+        <w:rPr>
+          <w:rFonts w:ascii="Times New Roman" w:hAnsi="Times New Roman" w:cs="Times New Roman"/>
+          <w:sz w:val="24"/>
+          <w:szCs w:val="24"/>
+        </w:rPr>
+        <w:t>Opera 11.01</w:t>
+      </w:r>
+    </w:p>
+    <w:p>
+      <w:pPr>
+        <w:pStyle w:val="Prrafodelista"/>
+        <w:numPr>
+          <w:ilvl w:val="1"/>
+          <w:numId w:val="37"/>
+        </w:numPr>
+        <w:spacing w:line="360" w:lineRule="auto"/>
+        <w:jc w:val="both"/>
+        <w:rPr>
+          <w:rFonts w:ascii="Times New Roman" w:hAnsi="Times New Roman" w:cs="Times New Roman"/>
+          <w:sz w:val="24"/>
+          <w:szCs w:val="24"/>
+        </w:rPr>
+      </w:pPr>
+      <w:r>
+        <w:rPr>
+          <w:rFonts w:ascii="Times New Roman" w:hAnsi="Times New Roman" w:cs="Times New Roman"/>
+          <w:sz w:val="24"/>
+          <w:szCs w:val="24"/>
+        </w:rPr>
+        <w:t>Firefox 3.6.15</w:t>
+      </w:r>
+    </w:p>
+    <w:p>
+      <w:pPr>
+        <w:pStyle w:val="Prrafodelista"/>
+        <w:numPr>
+          <w:ilvl w:val="1"/>
+          <w:numId w:val="37"/>
+        </w:numPr>
+        <w:spacing w:line="360" w:lineRule="auto"/>
+        <w:jc w:val="both"/>
+        <w:rPr>
+          <w:rFonts w:ascii="Times New Roman" w:hAnsi="Times New Roman" w:cs="Times New Roman"/>
+          <w:sz w:val="24"/>
+          <w:szCs w:val="24"/>
+        </w:rPr>
+      </w:pPr>
+      <w:r>
+        <w:rPr>
+          <w:rFonts w:ascii="Times New Roman" w:hAnsi="Times New Roman" w:cs="Times New Roman"/>
+          <w:sz w:val="24"/>
+          <w:szCs w:val="24"/>
+        </w:rPr>
+        <w:t>Internet Explorer 8.0</w:t>
+      </w:r>
+    </w:p>
+    <w:p>
+      <w:pPr>
+        <w:pStyle w:val="Prrafodelista"/>
+        <w:spacing w:line="360" w:lineRule="auto"/>
+        <w:ind w:left="1440"/>
+        <w:jc w:val="both"/>
+        <w:rPr>
+          <w:rFonts w:ascii="Times New Roman" w:hAnsi="Times New Roman" w:cs="Times New Roman"/>
+        </w:rPr>
+      </w:pPr>
+    </w:p>
+    <w:p>
+      <w:pPr>
+        <w:pStyle w:val="Prrafodelista"/>
+        <w:numPr>
+          <w:ilvl w:val="1"/>
+          <w:numId w:val="39"/>
+        </w:numPr>
+        <w:spacing w:line="360" w:lineRule="auto"/>
+        <w:jc w:val="both"/>
+        <w:rPr>
+          <w:rStyle w:val="Hipervnculo"/>
+          <w:rFonts w:eastAsiaTheme="majorEastAsia"/>
+          <w:color w:val="2F5496" w:themeColor="accent1" w:themeShade="BF"/>
+          <w:sz w:val="32"/>
+          <w:szCs w:val="32"/>
+          <w:u w:val="none"/>
+        </w:rPr>
+      </w:pPr>
+      <w:r>
+        <w:rPr>
+          <w:rStyle w:val="Hipervnculo"/>
+          <w:rFonts w:eastAsiaTheme="majorEastAsia"/>
+          <w:color w:val="2F5496" w:themeColor="accent1" w:themeShade="BF"/>
+          <w:sz w:val="32"/>
+          <w:szCs w:val="32"/>
+          <w:u w:val="none"/>
+        </w:rPr>
+        <w:lastRenderedPageBreak/>
+        <w:t>REQUISITOS DE CONECTIVIDAD</w:t>
+      </w:r>
+    </w:p>
+    <w:p>
+      <w:pPr>
+        <w:pStyle w:val="Prrafodelista"/>
+        <w:numPr>
+          <w:ilvl w:val="0"/>
+          <w:numId w:val="37"/>
+        </w:numPr>
+        <w:spacing w:line="360" w:lineRule="auto"/>
+        <w:jc w:val="both"/>
+        <w:rPr>
+          <w:rFonts w:ascii="Times New Roman" w:hAnsi="Times New Roman" w:cs="Times New Roman"/>
+          <w:sz w:val="24"/>
+          <w:szCs w:val="24"/>
+        </w:rPr>
+      </w:pPr>
+      <w:bookmarkStart w:id="18" w:name="_GoBack"/>
+      <w:r>
+        <w:rPr>
+          <w:rFonts w:ascii="Times New Roman" w:hAnsi="Times New Roman" w:cs="Times New Roman"/>
+          <w:sz w:val="24"/>
+          <w:szCs w:val="24"/>
+        </w:rPr>
+        <w:t>Acceso a internet</w:t>
+      </w:r>
+    </w:p>
+    <w:bookmarkEnd w:id="18"/>
+    <w:p>
+      <w:pPr>
+        <w:pStyle w:val="Ttulo2"/>
+        <w:spacing w:line="360" w:lineRule="auto"/>
+        <w:ind w:left="360"/>
+        <w:jc w:val="both"/>
+        <w:rPr>
+          <w:rFonts w:ascii="Times New Roman" w:hAnsi="Times New Roman" w:cs="Times New Roman"/>
+        </w:rPr>
+      </w:pPr>
     </w:p>
     <w:sectPr>
-      <w:footerReference w:type="default" r:id="rId25"/>
+      <w:footerReference w:type="default" r:id="rId29"/>
       <w:pgSz w:w="11906" w:h="16838"/>
       <w:pgMar w:top="1417" w:right="1700" w:bottom="1417" w:left="1701" w:header="708" w:footer="708" w:gutter="0"/>
       <w:pgNumType w:start="1"/>
@@ -9405,7 +9962,7 @@
 </file>
 
 <file path=word/endnotes.xml><?xml version="1.0" encoding="utf-8"?>
-<w:endnotes xmlns:wpc="http://schemas.microsoft.com/office/word/2010/wordprocessingCanvas" xmlns:cx="http://schemas.microsoft.com/office/drawing/2014/chartex" xmlns:cx1="http://schemas.microsoft.com/office/drawing/2015/9/8/chartex" xmlns:cx2="http://schemas.microsoft.com/office/drawing/2015/10/21/chartex" xmlns:cx3="http://schemas.microsoft.com/office/drawing/2016/5/9/chartex" xmlns:cx4="http://schemas.microsoft.com/office/drawing/2016/5/10/chartex" xmlns:cx5="http://schemas.microsoft.com/office/drawing/2016/5/11/chartex" xmlns:cx6="http://schemas.microsoft.com/office/drawing/2016/5/12/chartex" xmlns:cx7="http://schemas.microsoft.com/office/drawing/2016/5/13/chartex" xmlns:cx8="http://schemas.microsoft.com/office/drawing/2016/5/14/chartex" xmlns:mc="http://schemas.openxmlformats.org/markup-compatibility/2006" xmlns:aink="http://schemas.microsoft.com/office/drawing/2016/ink" xmlns:am3d="http://schemas.microsoft.com/office/drawing/2017/model3d" xmlns:o="urn:schemas-microsoft-com:office:office" xmlns:r="http://schemas.openxmlformats.org/officeDocument/2006/relationships" xmlns:m="http://schemas.openxmlformats.org/officeDocument/2006/math" xmlns:v="urn:schemas-microsoft-com:vml" xmlns:wp14="http://schemas.microsoft.com/office/word/2010/wordprocessingDrawing" xmlns:wp="http://schemas.openxmlformats.org/drawingml/2006/wordprocessingDrawing" xmlns:w10="urn:schemas-microsoft-com:office:word" xmlns:w="http://schemas.openxmlformats.org/wordprocessingml/2006/main" xmlns:w14="http://schemas.microsoft.com/office/word/2010/wordml" xmlns:w15="http://schemas.microsoft.com/office/word/2012/wordml" xmlns:w16cid="http://schemas.microsoft.com/office/word/2016/wordml/cid" xmlns:w16se="http://schemas.microsoft.com/office/word/2015/wordml/symex" xmlns:wpg="http://schemas.microsoft.com/office/word/2010/wordprocessingGroup" xmlns:wpi="http://schemas.microsoft.com/office/word/2010/wordprocessingInk" xmlns:wne="http://schemas.microsoft.com/office/word/2006/wordml" xmlns:wps="http://schemas.microsoft.com/office/word/2010/wordprocessingShape" mc:Ignorable="w14 w15 w16se w16cid wp14">
+<w:endnotes xmlns:wpc="http://schemas.microsoft.com/office/word/2010/wordprocessingCanvas" xmlns:cx="http://schemas.microsoft.com/office/drawing/2014/chartex" xmlns:mc="http://schemas.openxmlformats.org/markup-compatibility/2006" xmlns:o="urn:schemas-microsoft-com:office:office" xmlns:r="http://schemas.openxmlformats.org/officeDocument/2006/relationships" xmlns:m="http://schemas.openxmlformats.org/officeDocument/2006/math" xmlns:v="urn:schemas-microsoft-com:vml" xmlns:wp14="http://schemas.microsoft.com/office/word/2010/wordprocessingDrawing" xmlns:wp="http://schemas.openxmlformats.org/drawingml/2006/wordprocessingDrawing" xmlns:w10="urn:schemas-microsoft-com:office:word" xmlns:w="http://schemas.openxmlformats.org/wordprocessingml/2006/main" xmlns:w14="http://schemas.microsoft.com/office/word/2010/wordml" xmlns:w15="http://schemas.microsoft.com/office/word/2012/wordml" xmlns:w16se="http://schemas.microsoft.com/office/word/2015/wordml/symex" xmlns:wpg="http://schemas.microsoft.com/office/word/2010/wordprocessingGroup" xmlns:wpi="http://schemas.microsoft.com/office/word/2010/wordprocessingInk" xmlns:wne="http://schemas.microsoft.com/office/word/2006/wordml" xmlns:wps="http://schemas.microsoft.com/office/word/2010/wordprocessingShape" mc:Ignorable="w14 w15 w16se wp14">
   <w:endnote w:type="separator" w:id="-1">
     <w:p>
       <w:pPr>
@@ -9430,7 +9987,7 @@
 </file>
 
 <file path=word/footer1.xml><?xml version="1.0" encoding="utf-8"?>
-<w:ftr xmlns:wpc="http://schemas.microsoft.com/office/word/2010/wordprocessingCanvas" xmlns:cx="http://schemas.microsoft.com/office/drawing/2014/chartex" xmlns:cx1="http://schemas.microsoft.com/office/drawing/2015/9/8/chartex" xmlns:cx2="http://schemas.microsoft.com/office/drawing/2015/10/21/chartex" xmlns:cx3="http://schemas.microsoft.com/office/drawing/2016/5/9/chartex" xmlns:cx4="http://schemas.microsoft.com/office/drawing/2016/5/10/chartex" xmlns:cx5="http://schemas.microsoft.com/office/drawing/2016/5/11/chartex" xmlns:cx6="http://schemas.microsoft.com/office/drawing/2016/5/12/chartex" xmlns:cx7="http://schemas.microsoft.com/office/drawing/2016/5/13/chartex" xmlns:cx8="http://schemas.microsoft.com/office/drawing/2016/5/14/chartex" xmlns:mc="http://schemas.openxmlformats.org/markup-compatibility/2006" xmlns:aink="http://schemas.microsoft.com/office/drawing/2016/ink" xmlns:am3d="http://schemas.microsoft.com/office/drawing/2017/model3d" xmlns:o="urn:schemas-microsoft-com:office:office" xmlns:r="http://schemas.openxmlformats.org/officeDocument/2006/relationships" xmlns:m="http://schemas.openxmlformats.org/officeDocument/2006/math" xmlns:v="urn:schemas-microsoft-com:vml" xmlns:wp14="http://schemas.microsoft.com/office/word/2010/wordprocessingDrawing" xmlns:wp="http://schemas.openxmlformats.org/drawingml/2006/wordprocessingDrawing" xmlns:w10="urn:schemas-microsoft-com:office:word" xmlns:w="http://schemas.openxmlformats.org/wordprocessingml/2006/main" xmlns:w14="http://schemas.microsoft.com/office/word/2010/wordml" xmlns:w15="http://schemas.microsoft.com/office/word/2012/wordml" xmlns:w16cid="http://schemas.microsoft.com/office/word/2016/wordml/cid" xmlns:w16se="http://schemas.microsoft.com/office/word/2015/wordml/symex" xmlns:wpg="http://schemas.microsoft.com/office/word/2010/wordprocessingGroup" xmlns:wpi="http://schemas.microsoft.com/office/word/2010/wordprocessingInk" xmlns:wne="http://schemas.microsoft.com/office/word/2006/wordml" xmlns:wps="http://schemas.microsoft.com/office/word/2010/wordprocessingShape" mc:Ignorable="w14 w15 w16se w16cid wp14">
+<w:ftr xmlns:wpc="http://schemas.microsoft.com/office/word/2010/wordprocessingCanvas" xmlns:cx="http://schemas.microsoft.com/office/drawing/2014/chartex" xmlns:mc="http://schemas.openxmlformats.org/markup-compatibility/2006" xmlns:o="urn:schemas-microsoft-com:office:office" xmlns:r="http://schemas.openxmlformats.org/officeDocument/2006/relationships" xmlns:m="http://schemas.openxmlformats.org/officeDocument/2006/math" xmlns:v="urn:schemas-microsoft-com:vml" xmlns:wp14="http://schemas.microsoft.com/office/word/2010/wordprocessingDrawing" xmlns:wp="http://schemas.openxmlformats.org/drawingml/2006/wordprocessingDrawing" xmlns:w10="urn:schemas-microsoft-com:office:word" xmlns:w="http://schemas.openxmlformats.org/wordprocessingml/2006/main" xmlns:w14="http://schemas.microsoft.com/office/word/2010/wordml" xmlns:w15="http://schemas.microsoft.com/office/word/2012/wordml" xmlns:w16se="http://schemas.microsoft.com/office/word/2015/wordml/symex" xmlns:wpg="http://schemas.microsoft.com/office/word/2010/wordprocessingGroup" xmlns:wpi="http://schemas.microsoft.com/office/word/2010/wordprocessingInk" xmlns:wne="http://schemas.microsoft.com/office/word/2006/wordml" xmlns:wps="http://schemas.microsoft.com/office/word/2010/wordprocessingShape" mc:Ignorable="w14 w15 w16se wp14">
   <w:sdt>
     <w:sdtPr>
       <w:rPr>
@@ -9502,7 +10059,7 @@
             <w:sz w:val="24"/>
             <w:szCs w:val="28"/>
           </w:rPr>
-          <w:t>7</w:t>
+          <w:t>20</w:t>
         </w:r>
         <w:r>
           <w:rPr>
@@ -9528,7 +10085,7 @@
 </file>
 
 <file path=word/footnotes.xml><?xml version="1.0" encoding="utf-8"?>
-<w:footnotes xmlns:wpc="http://schemas.microsoft.com/office/word/2010/wordprocessingCanvas" xmlns:cx="http://schemas.microsoft.com/office/drawing/2014/chartex" xmlns:cx1="http://schemas.microsoft.com/office/drawing/2015/9/8/chartex" xmlns:cx2="http://schemas.microsoft.com/office/drawing/2015/10/21/chartex" xmlns:cx3="http://schemas.microsoft.com/office/drawing/2016/5/9/chartex" xmlns:cx4="http://schemas.microsoft.com/office/drawing/2016/5/10/chartex" xmlns:cx5="http://schemas.microsoft.com/office/drawing/2016/5/11/chartex" xmlns:cx6="http://schemas.microsoft.com/office/drawing/2016/5/12/chartex" xmlns:cx7="http://schemas.microsoft.com/office/drawing/2016/5/13/chartex" xmlns:cx8="http://schemas.microsoft.com/office/drawing/2016/5/14/chartex" xmlns:mc="http://schemas.openxmlformats.org/markup-compatibility/2006" xmlns:aink="http://schemas.microsoft.com/office/drawing/2016/ink" xmlns:am3d="http://schemas.microsoft.com/office/drawing/2017/model3d" xmlns:o="urn:schemas-microsoft-com:office:office" xmlns:r="http://schemas.openxmlformats.org/officeDocument/2006/relationships" xmlns:m="http://schemas.openxmlformats.org/officeDocument/2006/math" xmlns:v="urn:schemas-microsoft-com:vml" xmlns:wp14="http://schemas.microsoft.com/office/word/2010/wordprocessingDrawing" xmlns:wp="http://schemas.openxmlformats.org/drawingml/2006/wordprocessingDrawing" xmlns:w10="urn:schemas-microsoft-com:office:word" xmlns:w="http://schemas.openxmlformats.org/wordprocessingml/2006/main" xmlns:w14="http://schemas.microsoft.com/office/word/2010/wordml" xmlns:w15="http://schemas.microsoft.com/office/word/2012/wordml" xmlns:w16cid="http://schemas.microsoft.com/office/word/2016/wordml/cid" xmlns:w16se="http://schemas.microsoft.com/office/word/2015/wordml/symex" xmlns:wpg="http://schemas.microsoft.com/office/word/2010/wordprocessingGroup" xmlns:wpi="http://schemas.microsoft.com/office/word/2010/wordprocessingInk" xmlns:wne="http://schemas.microsoft.com/office/word/2006/wordml" xmlns:wps="http://schemas.microsoft.com/office/word/2010/wordprocessingShape" mc:Ignorable="w14 w15 w16se w16cid wp14">
+<w:footnotes xmlns:wpc="http://schemas.microsoft.com/office/word/2010/wordprocessingCanvas" xmlns:cx="http://schemas.microsoft.com/office/drawing/2014/chartex" xmlns:mc="http://schemas.openxmlformats.org/markup-compatibility/2006" xmlns:o="urn:schemas-microsoft-com:office:office" xmlns:r="http://schemas.openxmlformats.org/officeDocument/2006/relationships" xmlns:m="http://schemas.openxmlformats.org/officeDocument/2006/math" xmlns:v="urn:schemas-microsoft-com:vml" xmlns:wp14="http://schemas.microsoft.com/office/word/2010/wordprocessingDrawing" xmlns:wp="http://schemas.openxmlformats.org/drawingml/2006/wordprocessingDrawing" xmlns:w10="urn:schemas-microsoft-com:office:word" xmlns:w="http://schemas.openxmlformats.org/wordprocessingml/2006/main" xmlns:w14="http://schemas.microsoft.com/office/word/2010/wordml" xmlns:w15="http://schemas.microsoft.com/office/word/2012/wordml" xmlns:w16se="http://schemas.microsoft.com/office/word/2015/wordml/symex" xmlns:wpg="http://schemas.microsoft.com/office/word/2010/wordprocessingGroup" xmlns:wpi="http://schemas.microsoft.com/office/word/2010/wordprocessingInk" xmlns:wne="http://schemas.microsoft.com/office/word/2006/wordml" xmlns:wps="http://schemas.microsoft.com/office/word/2010/wordprocessingShape" mc:Ignorable="w14 w15 w16se wp14">
   <w:footnote w:type="separator" w:id="-1">
     <w:p>
       <w:pPr>
@@ -9553,7 +10110,7 @@
 </file>
 
 <file path=word/numbering.xml><?xml version="1.0" encoding="utf-8"?>
-<w:numbering xmlns:wpc="http://schemas.microsoft.com/office/word/2010/wordprocessingCanvas" xmlns:cx="http://schemas.microsoft.com/office/drawing/2014/chartex" xmlns:cx1="http://schemas.microsoft.com/office/drawing/2015/9/8/chartex" xmlns:cx2="http://schemas.microsoft.com/office/drawing/2015/10/21/chartex" xmlns:cx3="http://schemas.microsoft.com/office/drawing/2016/5/9/chartex" xmlns:cx4="http://schemas.microsoft.com/office/drawing/2016/5/10/chartex" xmlns:cx5="http://schemas.microsoft.com/office/drawing/2016/5/11/chartex" xmlns:cx6="http://schemas.microsoft.com/office/drawing/2016/5/12/chartex" xmlns:cx7="http://schemas.microsoft.com/office/drawing/2016/5/13/chartex" xmlns:cx8="http://schemas.microsoft.com/office/drawing/2016/5/14/chartex" xmlns:mc="http://schemas.openxmlformats.org/markup-compatibility/2006" xmlns:aink="http://schemas.microsoft.com/office/drawing/2016/ink" xmlns:am3d="http://schemas.microsoft.com/office/drawing/2017/model3d" xmlns:o="urn:schemas-microsoft-com:office:office" xmlns:r="http://schemas.openxmlformats.org/officeDocument/2006/relationships" xmlns:m="http://schemas.openxmlformats.org/officeDocument/2006/math" xmlns:v="urn:schemas-microsoft-com:vml" xmlns:wp14="http://schemas.microsoft.com/office/word/2010/wordprocessingDrawing" xmlns:wp="http://schemas.openxmlformats.org/drawingml/2006/wordprocessingDrawing" xmlns:w10="urn:schemas-microsoft-com:office:word" xmlns:w="http://schemas.openxmlformats.org/wordprocessingml/2006/main" xmlns:w14="http://schemas.microsoft.com/office/word/2010/wordml" xmlns:w15="http://schemas.microsoft.com/office/word/2012/wordml" xmlns:w16cid="http://schemas.microsoft.com/office/word/2016/wordml/cid" xmlns:w16se="http://schemas.microsoft.com/office/word/2015/wordml/symex" xmlns:wpg="http://schemas.microsoft.com/office/word/2010/wordprocessingGroup" xmlns:wpi="http://schemas.microsoft.com/office/word/2010/wordprocessingInk" xmlns:wne="http://schemas.microsoft.com/office/word/2006/wordml" xmlns:wps="http://schemas.microsoft.com/office/word/2010/wordprocessingShape" mc:Ignorable="w14 w15 w16se w16cid wp14">
+<w:numbering xmlns:wpc="http://schemas.microsoft.com/office/word/2010/wordprocessingCanvas" xmlns:cx="http://schemas.microsoft.com/office/drawing/2014/chartex" xmlns:mc="http://schemas.openxmlformats.org/markup-compatibility/2006" xmlns:o="urn:schemas-microsoft-com:office:office" xmlns:r="http://schemas.openxmlformats.org/officeDocument/2006/relationships" xmlns:m="http://schemas.openxmlformats.org/officeDocument/2006/math" xmlns:v="urn:schemas-microsoft-com:vml" xmlns:wp14="http://schemas.microsoft.com/office/word/2010/wordprocessingDrawing" xmlns:wp="http://schemas.openxmlformats.org/drawingml/2006/wordprocessingDrawing" xmlns:w10="urn:schemas-microsoft-com:office:word" xmlns:w="http://schemas.openxmlformats.org/wordprocessingml/2006/main" xmlns:w14="http://schemas.microsoft.com/office/word/2010/wordml" xmlns:w15="http://schemas.microsoft.com/office/word/2012/wordml" xmlns:w16se="http://schemas.microsoft.com/office/word/2015/wordml/symex" xmlns:wpg="http://schemas.microsoft.com/office/word/2010/wordprocessingGroup" xmlns:wpi="http://schemas.microsoft.com/office/word/2010/wordprocessingInk" xmlns:wne="http://schemas.microsoft.com/office/word/2006/wordml" xmlns:wps="http://schemas.microsoft.com/office/word/2010/wordprocessingShape" mc:Ignorable="w14 w15 w16se wp14">
   <w:abstractNum w:abstractNumId="0" w15:restartNumberingAfterBreak="0">
     <w:nsid w:val="010E1AB1"/>
     <w:multiLevelType w:val="hybridMultilevel"/>
@@ -9870,6 +10427,119 @@
     </w:lvl>
   </w:abstractNum>
   <w:abstractNum w:abstractNumId="3" w15:restartNumberingAfterBreak="0">
+    <w:nsid w:val="0A631756"/>
+    <w:multiLevelType w:val="multilevel"/>
+    <w:tmpl w:val="FAC4DD4E"/>
+    <w:lvl w:ilvl="0">
+      <w:start w:val="6"/>
+      <w:numFmt w:val="decimal"/>
+      <w:lvlText w:val="%1"/>
+      <w:lvlJc w:val="left"/>
+      <w:pPr>
+        <w:ind w:left="405" w:hanging="405"/>
+      </w:pPr>
+      <w:rPr>
+        <w:rFonts w:hint="default"/>
+      </w:rPr>
+    </w:lvl>
+    <w:lvl w:ilvl="1">
+      <w:start w:val="1"/>
+      <w:numFmt w:val="decimal"/>
+      <w:lvlText w:val="%1.%2"/>
+      <w:lvlJc w:val="left"/>
+      <w:pPr>
+        <w:ind w:left="1080" w:hanging="720"/>
+      </w:pPr>
+      <w:rPr>
+        <w:rFonts w:hint="default"/>
+      </w:rPr>
+    </w:lvl>
+    <w:lvl w:ilvl="2">
+      <w:start w:val="1"/>
+      <w:numFmt w:val="decimal"/>
+      <w:lvlText w:val="%1.%2.%3"/>
+      <w:lvlJc w:val="left"/>
+      <w:pPr>
+        <w:ind w:left="1440" w:hanging="720"/>
+      </w:pPr>
+      <w:rPr>
+        <w:rFonts w:hint="default"/>
+      </w:rPr>
+    </w:lvl>
+    <w:lvl w:ilvl="3">
+      <w:start w:val="1"/>
+      <w:numFmt w:val="decimal"/>
+      <w:lvlText w:val="%1.%2.%3.%4"/>
+      <w:lvlJc w:val="left"/>
+      <w:pPr>
+        <w:ind w:left="2160" w:hanging="1080"/>
+      </w:pPr>
+      <w:rPr>
+        <w:rFonts w:hint="default"/>
+      </w:rPr>
+    </w:lvl>
+    <w:lvl w:ilvl="4">
+      <w:start w:val="1"/>
+      <w:numFmt w:val="decimal"/>
+      <w:lvlText w:val="%1.%2.%3.%4.%5"/>
+      <w:lvlJc w:val="left"/>
+      <w:pPr>
+        <w:ind w:left="2880" w:hanging="1440"/>
+      </w:pPr>
+      <w:rPr>
+        <w:rFonts w:hint="default"/>
+      </w:rPr>
+    </w:lvl>
+    <w:lvl w:ilvl="5">
+      <w:start w:val="1"/>
+      <w:numFmt w:val="decimal"/>
+      <w:lvlText w:val="%1.%2.%3.%4.%5.%6"/>
+      <w:lvlJc w:val="left"/>
+      <w:pPr>
+        <w:ind w:left="3240" w:hanging="1440"/>
+      </w:pPr>
+      <w:rPr>
+        <w:rFonts w:hint="default"/>
+      </w:rPr>
+    </w:lvl>
+    <w:lvl w:ilvl="6">
+      <w:start w:val="1"/>
+      <w:numFmt w:val="decimal"/>
+      <w:lvlText w:val="%1.%2.%3.%4.%5.%6.%7"/>
+      <w:lvlJc w:val="left"/>
+      <w:pPr>
+        <w:ind w:left="3960" w:hanging="1800"/>
+      </w:pPr>
+      <w:rPr>
+        <w:rFonts w:hint="default"/>
+      </w:rPr>
+    </w:lvl>
+    <w:lvl w:ilvl="7">
+      <w:start w:val="1"/>
+      <w:numFmt w:val="decimal"/>
+      <w:lvlText w:val="%1.%2.%3.%4.%5.%6.%7.%8"/>
+      <w:lvlJc w:val="left"/>
+      <w:pPr>
+        <w:ind w:left="4680" w:hanging="2160"/>
+      </w:pPr>
+      <w:rPr>
+        <w:rFonts w:hint="default"/>
+      </w:rPr>
+    </w:lvl>
+    <w:lvl w:ilvl="8">
+      <w:start w:val="1"/>
+      <w:numFmt w:val="decimal"/>
+      <w:lvlText w:val="%1.%2.%3.%4.%5.%6.%7.%8.%9"/>
+      <w:lvlJc w:val="left"/>
+      <w:pPr>
+        <w:ind w:left="5040" w:hanging="2160"/>
+      </w:pPr>
+      <w:rPr>
+        <w:rFonts w:hint="default"/>
+      </w:rPr>
+    </w:lvl>
+  </w:abstractNum>
+  <w:abstractNum w:abstractNumId="4" w15:restartNumberingAfterBreak="0">
     <w:nsid w:val="16822D2C"/>
     <w:multiLevelType w:val="hybridMultilevel"/>
     <w:tmpl w:val="CBE23E64"/>
@@ -9982,7 +10652,7 @@
       </w:rPr>
     </w:lvl>
   </w:abstractNum>
-  <w:abstractNum w:abstractNumId="4" w15:restartNumberingAfterBreak="0">
+  <w:abstractNum w:abstractNumId="5" w15:restartNumberingAfterBreak="0">
     <w:nsid w:val="1B280523"/>
     <w:multiLevelType w:val="hybridMultilevel"/>
     <w:tmpl w:val="8550B0A6"/>
@@ -10095,7 +10765,7 @@
       </w:rPr>
     </w:lvl>
   </w:abstractNum>
-  <w:abstractNum w:abstractNumId="5" w15:restartNumberingAfterBreak="0">
+  <w:abstractNum w:abstractNumId="6" w15:restartNumberingAfterBreak="0">
     <w:nsid w:val="1DCE1F96"/>
     <w:multiLevelType w:val="hybridMultilevel"/>
     <w:tmpl w:val="C4187366"/>
@@ -10208,7 +10878,7 @@
       </w:rPr>
     </w:lvl>
   </w:abstractNum>
-  <w:abstractNum w:abstractNumId="6" w15:restartNumberingAfterBreak="0">
+  <w:abstractNum w:abstractNumId="7" w15:restartNumberingAfterBreak="0">
     <w:nsid w:val="1FC74E86"/>
     <w:multiLevelType w:val="multilevel"/>
     <w:tmpl w:val="C85C0422"/>
@@ -10329,7 +10999,7 @@
       </w:rPr>
     </w:lvl>
   </w:abstractNum>
-  <w:abstractNum w:abstractNumId="7" w15:restartNumberingAfterBreak="0">
+  <w:abstractNum w:abstractNumId="8" w15:restartNumberingAfterBreak="0">
     <w:nsid w:val="22740389"/>
     <w:multiLevelType w:val="hybridMultilevel"/>
     <w:tmpl w:val="AE0ED5BA"/>
@@ -10442,7 +11112,7 @@
       </w:rPr>
     </w:lvl>
   </w:abstractNum>
-  <w:abstractNum w:abstractNumId="8" w15:restartNumberingAfterBreak="0">
+  <w:abstractNum w:abstractNumId="9" w15:restartNumberingAfterBreak="0">
     <w:nsid w:val="230352F3"/>
     <w:multiLevelType w:val="hybridMultilevel"/>
     <w:tmpl w:val="90A81B2A"/>
@@ -10531,7 +11201,7 @@
       </w:pPr>
     </w:lvl>
   </w:abstractNum>
-  <w:abstractNum w:abstractNumId="9" w15:restartNumberingAfterBreak="0">
+  <w:abstractNum w:abstractNumId="10" w15:restartNumberingAfterBreak="0">
     <w:nsid w:val="289F124B"/>
     <w:multiLevelType w:val="hybridMultilevel"/>
     <w:tmpl w:val="90A81B2A"/>
@@ -10620,7 +11290,7 @@
       </w:pPr>
     </w:lvl>
   </w:abstractNum>
-  <w:abstractNum w:abstractNumId="10" w15:restartNumberingAfterBreak="0">
+  <w:abstractNum w:abstractNumId="11" w15:restartNumberingAfterBreak="0">
     <w:nsid w:val="2912536C"/>
     <w:multiLevelType w:val="hybridMultilevel"/>
     <w:tmpl w:val="481CCA6A"/>
@@ -10733,7 +11403,7 @@
       </w:rPr>
     </w:lvl>
   </w:abstractNum>
-  <w:abstractNum w:abstractNumId="11" w15:restartNumberingAfterBreak="0">
+  <w:abstractNum w:abstractNumId="12" w15:restartNumberingAfterBreak="0">
     <w:nsid w:val="2BDE1858"/>
     <w:multiLevelType w:val="hybridMultilevel"/>
     <w:tmpl w:val="56429374"/>
@@ -10846,7 +11516,7 @@
       </w:rPr>
     </w:lvl>
   </w:abstractNum>
-  <w:abstractNum w:abstractNumId="12" w15:restartNumberingAfterBreak="0">
+  <w:abstractNum w:abstractNumId="13" w15:restartNumberingAfterBreak="0">
     <w:nsid w:val="2D903545"/>
     <w:multiLevelType w:val="hybridMultilevel"/>
     <w:tmpl w:val="D2163712"/>
@@ -10959,7 +11629,7 @@
       </w:rPr>
     </w:lvl>
   </w:abstractNum>
-  <w:abstractNum w:abstractNumId="13" w15:restartNumberingAfterBreak="0">
+  <w:abstractNum w:abstractNumId="14" w15:restartNumberingAfterBreak="0">
     <w:nsid w:val="3010181C"/>
     <w:multiLevelType w:val="hybridMultilevel"/>
     <w:tmpl w:val="E27E8E20"/>
@@ -11048,7 +11718,7 @@
       </w:pPr>
     </w:lvl>
   </w:abstractNum>
-  <w:abstractNum w:abstractNumId="14" w15:restartNumberingAfterBreak="0">
+  <w:abstractNum w:abstractNumId="15" w15:restartNumberingAfterBreak="0">
     <w:nsid w:val="30131709"/>
     <w:multiLevelType w:val="hybridMultilevel"/>
     <w:tmpl w:val="E1FAC48C"/>
@@ -11161,7 +11831,7 @@
       </w:rPr>
     </w:lvl>
   </w:abstractNum>
-  <w:abstractNum w:abstractNumId="15" w15:restartNumberingAfterBreak="0">
+  <w:abstractNum w:abstractNumId="16" w15:restartNumberingAfterBreak="0">
     <w:nsid w:val="37F567A8"/>
     <w:multiLevelType w:val="hybridMultilevel"/>
     <w:tmpl w:val="CCE4D9D6"/>
@@ -11274,7 +11944,7 @@
       </w:rPr>
     </w:lvl>
   </w:abstractNum>
-  <w:abstractNum w:abstractNumId="16" w15:restartNumberingAfterBreak="0">
+  <w:abstractNum w:abstractNumId="17" w15:restartNumberingAfterBreak="0">
     <w:nsid w:val="39E0124C"/>
     <w:multiLevelType w:val="hybridMultilevel"/>
     <w:tmpl w:val="1EB2E642"/>
@@ -11387,7 +12057,7 @@
       </w:rPr>
     </w:lvl>
   </w:abstractNum>
-  <w:abstractNum w:abstractNumId="17" w15:restartNumberingAfterBreak="0">
+  <w:abstractNum w:abstractNumId="18" w15:restartNumberingAfterBreak="0">
     <w:nsid w:val="3B3236B7"/>
     <w:multiLevelType w:val="hybridMultilevel"/>
     <w:tmpl w:val="90A81B2A"/>
@@ -11476,7 +12146,7 @@
       </w:pPr>
     </w:lvl>
   </w:abstractNum>
-  <w:abstractNum w:abstractNumId="18" w15:restartNumberingAfterBreak="0">
+  <w:abstractNum w:abstractNumId="19" w15:restartNumberingAfterBreak="0">
     <w:nsid w:val="45115E56"/>
     <w:multiLevelType w:val="multilevel"/>
     <w:tmpl w:val="DF42994C"/>
@@ -11597,7 +12267,7 @@
       </w:rPr>
     </w:lvl>
   </w:abstractNum>
-  <w:abstractNum w:abstractNumId="19" w15:restartNumberingAfterBreak="0">
+  <w:abstractNum w:abstractNumId="20" w15:restartNumberingAfterBreak="0">
     <w:nsid w:val="4A420E71"/>
     <w:multiLevelType w:val="hybridMultilevel"/>
     <w:tmpl w:val="813662A2"/>
@@ -11683,7 +12353,7 @@
       </w:pPr>
     </w:lvl>
   </w:abstractNum>
-  <w:abstractNum w:abstractNumId="20" w15:restartNumberingAfterBreak="0">
+  <w:abstractNum w:abstractNumId="21" w15:restartNumberingAfterBreak="0">
     <w:nsid w:val="522A5072"/>
     <w:multiLevelType w:val="hybridMultilevel"/>
     <w:tmpl w:val="D6B20DB4"/>
@@ -11796,7 +12466,7 @@
       </w:rPr>
     </w:lvl>
   </w:abstractNum>
-  <w:abstractNum w:abstractNumId="21" w15:restartNumberingAfterBreak="0">
+  <w:abstractNum w:abstractNumId="22" w15:restartNumberingAfterBreak="0">
     <w:nsid w:val="53E826F0"/>
     <w:multiLevelType w:val="hybridMultilevel"/>
     <w:tmpl w:val="0E981AD0"/>
@@ -11909,7 +12579,128 @@
       </w:rPr>
     </w:lvl>
   </w:abstractNum>
-  <w:abstractNum w:abstractNumId="22" w15:restartNumberingAfterBreak="0">
+  <w:abstractNum w:abstractNumId="23" w15:restartNumberingAfterBreak="0">
+    <w:nsid w:val="55D461F6"/>
+    <w:multiLevelType w:val="multilevel"/>
+    <w:tmpl w:val="170EDF9E"/>
+    <w:lvl w:ilvl="0">
+      <w:start w:val="2"/>
+      <w:numFmt w:val="decimal"/>
+      <w:lvlText w:val="%1"/>
+      <w:lvlJc w:val="left"/>
+      <w:pPr>
+        <w:ind w:left="720" w:hanging="360"/>
+      </w:pPr>
+      <w:rPr>
+        <w:rFonts w:hint="default"/>
+      </w:rPr>
+    </w:lvl>
+    <w:lvl w:ilvl="1">
+      <w:start w:val="1"/>
+      <w:numFmt w:val="decimal"/>
+      <w:isLgl/>
+      <w:lvlText w:val="%1.%2"/>
+      <w:lvlJc w:val="left"/>
+      <w:pPr>
+        <w:ind w:left="1080" w:hanging="720"/>
+      </w:pPr>
+      <w:rPr>
+        <w:rFonts w:hint="default"/>
+      </w:rPr>
+    </w:lvl>
+    <w:lvl w:ilvl="2">
+      <w:start w:val="1"/>
+      <w:numFmt w:val="decimal"/>
+      <w:isLgl/>
+      <w:lvlText w:val="%1.%2.%3"/>
+      <w:lvlJc w:val="left"/>
+      <w:pPr>
+        <w:ind w:left="1080" w:hanging="720"/>
+      </w:pPr>
+      <w:rPr>
+        <w:rFonts w:hint="default"/>
+      </w:rPr>
+    </w:lvl>
+    <w:lvl w:ilvl="3">
+      <w:start w:val="1"/>
+      <w:numFmt w:val="decimal"/>
+      <w:isLgl/>
+      <w:lvlText w:val="%1.%2.%3.%4"/>
+      <w:lvlJc w:val="left"/>
+      <w:pPr>
+        <w:ind w:left="1440" w:hanging="1080"/>
+      </w:pPr>
+      <w:rPr>
+        <w:rFonts w:hint="default"/>
+      </w:rPr>
+    </w:lvl>
+    <w:lvl w:ilvl="4">
+      <w:start w:val="1"/>
+      <w:numFmt w:val="decimal"/>
+      <w:isLgl/>
+      <w:lvlText w:val="%1.%2.%3.%4.%5"/>
+      <w:lvlJc w:val="left"/>
+      <w:pPr>
+        <w:ind w:left="1800" w:hanging="1440"/>
+      </w:pPr>
+      <w:rPr>
+        <w:rFonts w:hint="default"/>
+      </w:rPr>
+    </w:lvl>
+    <w:lvl w:ilvl="5">
+      <w:start w:val="1"/>
+      <w:numFmt w:val="decimal"/>
+      <w:isLgl/>
+      <w:lvlText w:val="%1.%2.%3.%4.%5.%6"/>
+      <w:lvlJc w:val="left"/>
+      <w:pPr>
+        <w:ind w:left="1800" w:hanging="1440"/>
+      </w:pPr>
+      <w:rPr>
+        <w:rFonts w:hint="default"/>
+      </w:rPr>
+    </w:lvl>
+    <w:lvl w:ilvl="6">
+      <w:start w:val="1"/>
+      <w:numFmt w:val="decimal"/>
+      <w:isLgl/>
+      <w:lvlText w:val="%1.%2.%3.%4.%5.%6.%7"/>
+      <w:lvlJc w:val="left"/>
+      <w:pPr>
+        <w:ind w:left="2160" w:hanging="1800"/>
+      </w:pPr>
+      <w:rPr>
+        <w:rFonts w:hint="default"/>
+      </w:rPr>
+    </w:lvl>
+    <w:lvl w:ilvl="7">
+      <w:start w:val="1"/>
+      <w:numFmt w:val="decimal"/>
+      <w:isLgl/>
+      <w:lvlText w:val="%1.%2.%3.%4.%5.%6.%7.%8"/>
+      <w:lvlJc w:val="left"/>
+      <w:pPr>
+        <w:ind w:left="2520" w:hanging="2160"/>
+      </w:pPr>
+      <w:rPr>
+        <w:rFonts w:hint="default"/>
+      </w:rPr>
+    </w:lvl>
+    <w:lvl w:ilvl="8">
+      <w:start w:val="1"/>
+      <w:numFmt w:val="decimal"/>
+      <w:isLgl/>
+      <w:lvlText w:val="%1.%2.%3.%4.%5.%6.%7.%8.%9"/>
+      <w:lvlJc w:val="left"/>
+      <w:pPr>
+        <w:ind w:left="2520" w:hanging="2160"/>
+      </w:pPr>
+      <w:rPr>
+        <w:rFonts w:hint="default"/>
+      </w:rPr>
+    </w:lvl>
+  </w:abstractNum>
+  <w:abstractNum w:abstractNumId="24" w15:restartNumberingAfterBreak="0">
     <w:nsid w:val="56024DEF"/>
     <w:multiLevelType w:val="hybridMultilevel"/>
     <w:tmpl w:val="15D00FB4"/>
@@ -12022,7 +12813,7 @@
       </w:rPr>
     </w:lvl>
   </w:abstractNum>
-  <w:abstractNum w:abstractNumId="23" w15:restartNumberingAfterBreak="0">
+  <w:abstractNum w:abstractNumId="25" w15:restartNumberingAfterBreak="0">
     <w:nsid w:val="56FE1E4C"/>
     <w:multiLevelType w:val="hybridMultilevel"/>
     <w:tmpl w:val="48BCD666"/>
@@ -12135,7 +12926,7 @@
       </w:rPr>
     </w:lvl>
   </w:abstractNum>
-  <w:abstractNum w:abstractNumId="24" w15:restartNumberingAfterBreak="0">
+  <w:abstractNum w:abstractNumId="26" w15:restartNumberingAfterBreak="0">
     <w:nsid w:val="572020E6"/>
     <w:multiLevelType w:val="hybridMultilevel"/>
     <w:tmpl w:val="B788693A"/>
@@ -12248,7 +13039,120 @@
       </w:rPr>
     </w:lvl>
   </w:abstractNum>
-  <w:abstractNum w:abstractNumId="25" w15:restartNumberingAfterBreak="0">
+  <w:abstractNum w:abstractNumId="27" w15:restartNumberingAfterBreak="0">
+    <w:nsid w:val="6BB30F54"/>
+    <w:multiLevelType w:val="hybridMultilevel"/>
+    <w:tmpl w:val="E83265B2"/>
+    <w:lvl w:ilvl="0" w:tplc="0C0A0001">
+      <w:start w:val="1"/>
+      <w:numFmt w:val="bullet"/>
+      <w:lvlText w:val=""/>
+      <w:lvlJc w:val="left"/>
+      <w:pPr>
+        <w:ind w:left="720" w:hanging="360"/>
+      </w:pPr>
+      <w:rPr>
+        <w:rFonts w:ascii="Symbol" w:hAnsi="Symbol" w:hint="default"/>
+      </w:rPr>
+    </w:lvl>
+    <w:lvl w:ilvl="1" w:tplc="0C0A0003">
+      <w:start w:val="1"/>
+      <w:numFmt w:val="bullet"/>
+      <w:lvlText w:val="o"/>
+      <w:lvlJc w:val="left"/>
+      <w:pPr>
+        <w:ind w:left="1440" w:hanging="360"/>
+      </w:pPr>
+      <w:rPr>
+        <w:rFonts w:ascii="Courier New" w:hAnsi="Courier New" w:cs="Courier New" w:hint="default"/>
+      </w:rPr>
+    </w:lvl>
+    <w:lvl w:ilvl="2" w:tplc="0C0A0005" w:tentative="1">
+      <w:start w:val="1"/>
+      <w:numFmt w:val="bullet"/>
+      <w:lvlText w:val=""/>
+      <w:lvlJc w:val="left"/>
+      <w:pPr>
+        <w:ind w:left="2160" w:hanging="360"/>
+      </w:pPr>
+      <w:rPr>
+        <w:rFonts w:ascii="Wingdings" w:hAnsi="Wingdings" w:hint="default"/>
+      </w:rPr>
+    </w:lvl>
+    <w:lvl w:ilvl="3" w:tplc="0C0A0001" w:tentative="1">
+      <w:start w:val="1"/>
+      <w:numFmt w:val="bullet"/>
+      <w:lvlText w:val=""/>
+      <w:lvlJc w:val="left"/>
+      <w:pPr>
+        <w:ind w:left="2880" w:hanging="360"/>
+      </w:pPr>
+      <w:rPr>
+        <w:rFonts w:ascii="Symbol" w:hAnsi="Symbol" w:hint="default"/>
+      </w:rPr>
+    </w:lvl>
+    <w:lvl w:ilvl="4" w:tplc="0C0A0003" w:tentative="1">
+      <w:start w:val="1"/>
+      <w:numFmt w:val="bullet"/>
+      <w:lvlText w:val="o"/>
+      <w:lvlJc w:val="left"/>
+      <w:pPr>
+        <w:ind w:left="3600" w:hanging="360"/>
+      </w:pPr>
+      <w:rPr>
+        <w:rFonts w:ascii="Courier New" w:hAnsi="Courier New" w:cs="Courier New" w:hint="default"/>
+      </w:rPr>
+    </w:lvl>
+    <w:lvl w:ilvl="5" w:tplc="0C0A0005" w:tentative="1">
+      <w:start w:val="1"/>
+      <w:numFmt w:val="bullet"/>
+      <w:lvlText w:val=""/>
+      <w:lvlJc w:val="left"/>
+      <w:pPr>
+        <w:ind w:left="4320" w:hanging="360"/>
+      </w:pPr>
+      <w:rPr>
+        <w:rFonts w:ascii="Wingdings" w:hAnsi="Wingdings" w:hint="default"/>
+      </w:rPr>
+    </w:lvl>
+    <w:lvl w:ilvl="6" w:tplc="0C0A0001" w:tentative="1">
+      <w:start w:val="1"/>
+      <w:numFmt w:val="bullet"/>
+      <w:lvlText w:val=""/>
+      <w:lvlJc w:val="left"/>
+      <w:pPr>
+        <w:ind w:left="5040" w:hanging="360"/>
+      </w:pPr>
+      <w:rPr>
+        <w:rFonts w:ascii="Symbol" w:hAnsi="Symbol" w:hint="default"/>
+      </w:rPr>
+    </w:lvl>
+    <w:lvl w:ilvl="7" w:tplc="0C0A0003" w:tentative="1">
+      <w:start w:val="1"/>
+      <w:numFmt w:val="bullet"/>
+      <w:lvlText w:val="o"/>
+      <w:lvlJc w:val="left"/>
+      <w:pPr>
+        <w:ind w:left="5760" w:hanging="360"/>
+      </w:pPr>
+      <w:rPr>
+        <w:rFonts w:ascii="Courier New" w:hAnsi="Courier New" w:cs="Courier New" w:hint="default"/>
+      </w:rPr>
+    </w:lvl>
+    <w:lvl w:ilvl="8" w:tplc="0C0A0005" w:tentative="1">
+      <w:start w:val="1"/>
+      <w:numFmt w:val="bullet"/>
+      <w:lvlText w:val=""/>
+      <w:lvlJc w:val="left"/>
+      <w:pPr>
+        <w:ind w:left="6480" w:hanging="360"/>
+      </w:pPr>
+      <w:rPr>
+        <w:rFonts w:ascii="Wingdings" w:hAnsi="Wingdings" w:hint="default"/>
+      </w:rPr>
+    </w:lvl>
+  </w:abstractNum>
+  <w:abstractNum w:abstractNumId="28" w15:restartNumberingAfterBreak="0">
     <w:nsid w:val="6BDE6F6E"/>
     <w:multiLevelType w:val="hybridMultilevel"/>
     <w:tmpl w:val="A3E03AF2"/>
@@ -12361,7 +13265,7 @@
       </w:rPr>
     </w:lvl>
   </w:abstractNum>
-  <w:abstractNum w:abstractNumId="26" w15:restartNumberingAfterBreak="0">
+  <w:abstractNum w:abstractNumId="29" w15:restartNumberingAfterBreak="0">
     <w:nsid w:val="6BE32D1E"/>
     <w:multiLevelType w:val="hybridMultilevel"/>
     <w:tmpl w:val="38187E44"/>
@@ -12474,7 +13378,7 @@
       </w:rPr>
     </w:lvl>
   </w:abstractNum>
-  <w:abstractNum w:abstractNumId="27" w15:restartNumberingAfterBreak="0">
+  <w:abstractNum w:abstractNumId="30" w15:restartNumberingAfterBreak="0">
     <w:nsid w:val="6F5B3368"/>
     <w:multiLevelType w:val="hybridMultilevel"/>
     <w:tmpl w:val="0306366E"/>
@@ -12587,7 +13491,7 @@
       </w:rPr>
     </w:lvl>
   </w:abstractNum>
-  <w:abstractNum w:abstractNumId="28" w15:restartNumberingAfterBreak="0">
+  <w:abstractNum w:abstractNumId="31" w15:restartNumberingAfterBreak="0">
     <w:nsid w:val="710F2960"/>
     <w:multiLevelType w:val="hybridMultilevel"/>
     <w:tmpl w:val="1C180D16"/>
@@ -12700,7 +13604,7 @@
       </w:rPr>
     </w:lvl>
   </w:abstractNum>
-  <w:abstractNum w:abstractNumId="29" w15:restartNumberingAfterBreak="0">
+  <w:abstractNum w:abstractNumId="32" w15:restartNumberingAfterBreak="0">
     <w:nsid w:val="72074B0D"/>
     <w:multiLevelType w:val="hybridMultilevel"/>
     <w:tmpl w:val="DCEA7AA6"/>
@@ -12813,7 +13717,7 @@
       </w:rPr>
     </w:lvl>
   </w:abstractNum>
-  <w:abstractNum w:abstractNumId="30" w15:restartNumberingAfterBreak="0">
+  <w:abstractNum w:abstractNumId="33" w15:restartNumberingAfterBreak="0">
     <w:nsid w:val="74D447DF"/>
     <w:multiLevelType w:val="hybridMultilevel"/>
     <w:tmpl w:val="EFA8A880"/>
@@ -12926,7 +13830,7 @@
       </w:rPr>
     </w:lvl>
   </w:abstractNum>
-  <w:abstractNum w:abstractNumId="31" w15:restartNumberingAfterBreak="0">
+  <w:abstractNum w:abstractNumId="34" w15:restartNumberingAfterBreak="0">
     <w:nsid w:val="75230B3B"/>
     <w:multiLevelType w:val="hybridMultilevel"/>
     <w:tmpl w:val="172E838E"/>
@@ -13016,7 +13920,7 @@
       </w:pPr>
     </w:lvl>
   </w:abstractNum>
-  <w:abstractNum w:abstractNumId="32" w15:restartNumberingAfterBreak="0">
+  <w:abstractNum w:abstractNumId="35" w15:restartNumberingAfterBreak="0">
     <w:nsid w:val="78AE7BFB"/>
     <w:multiLevelType w:val="hybridMultilevel"/>
     <w:tmpl w:val="3390654E"/>
@@ -13129,7 +14033,7 @@
       </w:rPr>
     </w:lvl>
   </w:abstractNum>
-  <w:abstractNum w:abstractNumId="33" w15:restartNumberingAfterBreak="0">
+  <w:abstractNum w:abstractNumId="36" w15:restartNumberingAfterBreak="0">
     <w:nsid w:val="7B3C125E"/>
     <w:multiLevelType w:val="hybridMultilevel"/>
     <w:tmpl w:val="C5140240"/>
@@ -13242,7 +14146,7 @@
       </w:rPr>
     </w:lvl>
   </w:abstractNum>
-  <w:abstractNum w:abstractNumId="34" w15:restartNumberingAfterBreak="0">
+  <w:abstractNum w:abstractNumId="37" w15:restartNumberingAfterBreak="0">
     <w:nsid w:val="7F187E3A"/>
     <w:multiLevelType w:val="hybridMultilevel"/>
     <w:tmpl w:val="A28C43F8"/>
@@ -13355,7 +14259,7 @@
       </w:rPr>
     </w:lvl>
   </w:abstractNum>
-  <w:abstractNum w:abstractNumId="35" w15:restartNumberingAfterBreak="0">
+  <w:abstractNum w:abstractNumId="38" w15:restartNumberingAfterBreak="0">
     <w:nsid w:val="7F6F1252"/>
     <w:multiLevelType w:val="hybridMultilevel"/>
     <w:tmpl w:val="93165B7C"/>
@@ -13445,118 +14349,127 @@
     </w:lvl>
   </w:abstractNum>
   <w:num w:numId="1">
-    <w:abstractNumId w:val="28"/>
+    <w:abstractNumId w:val="31"/>
   </w:num>
   <w:num w:numId="2">
-    <w:abstractNumId w:val="10"/>
+    <w:abstractNumId w:val="11"/>
   </w:num>
   <w:num w:numId="3">
     <w:abstractNumId w:val="0"/>
   </w:num>
   <w:num w:numId="4">
+    <w:abstractNumId w:val="5"/>
+  </w:num>
+  <w:num w:numId="5">
+    <w:abstractNumId w:val="35"/>
+  </w:num>
+  <w:num w:numId="6">
+    <w:abstractNumId w:val="30"/>
+  </w:num>
+  <w:num w:numId="7">
     <w:abstractNumId w:val="4"/>
   </w:num>
-  <w:num w:numId="5">
-    <w:abstractNumId w:val="32"/>
-  </w:num>
-  <w:num w:numId="6">
-    <w:abstractNumId w:val="27"/>
-  </w:num>
-  <w:num w:numId="7">
-    <w:abstractNumId w:val="3"/>
-  </w:num>
   <w:num w:numId="8">
-    <w:abstractNumId w:val="30"/>
+    <w:abstractNumId w:val="33"/>
   </w:num>
   <w:num w:numId="9">
+    <w:abstractNumId w:val="28"/>
+  </w:num>
+  <w:num w:numId="10">
     <w:abstractNumId w:val="25"/>
   </w:num>
-  <w:num w:numId="10">
-    <w:abstractNumId w:val="23"/>
-  </w:num>
   <w:num w:numId="11">
-    <w:abstractNumId w:val="35"/>
+    <w:abstractNumId w:val="38"/>
   </w:num>
   <w:num w:numId="12">
+    <w:abstractNumId w:val="10"/>
+  </w:num>
+  <w:num w:numId="13">
+    <w:abstractNumId w:val="16"/>
+  </w:num>
+  <w:num w:numId="14">
+    <w:abstractNumId w:val="12"/>
+  </w:num>
+  <w:num w:numId="15">
     <w:abstractNumId w:val="9"/>
   </w:num>
-  <w:num w:numId="13">
-    <w:abstractNumId w:val="15"/>
-  </w:num>
-  <w:num w:numId="14">
-    <w:abstractNumId w:val="11"/>
-  </w:num>
-  <w:num w:numId="15">
-    <w:abstractNumId w:val="8"/>
-  </w:num>
   <w:num w:numId="16">
-    <w:abstractNumId w:val="17"/>
+    <w:abstractNumId w:val="18"/>
   </w:num>
   <w:num w:numId="17">
-    <w:abstractNumId w:val="13"/>
+    <w:abstractNumId w:val="14"/>
   </w:num>
   <w:num w:numId="18">
-    <w:abstractNumId w:val="14"/>
+    <w:abstractNumId w:val="15"/>
   </w:num>
   <w:num w:numId="19">
     <w:abstractNumId w:val="1"/>
   </w:num>
   <w:num w:numId="20">
+    <w:abstractNumId w:val="37"/>
+  </w:num>
+  <w:num w:numId="21">
+    <w:abstractNumId w:val="7"/>
+  </w:num>
+  <w:num w:numId="22">
+    <w:abstractNumId w:val="29"/>
+  </w:num>
+  <w:num w:numId="23">
+    <w:abstractNumId w:val="21"/>
+  </w:num>
+  <w:num w:numId="24">
+    <w:abstractNumId w:val="20"/>
+  </w:num>
+  <w:num w:numId="25">
     <w:abstractNumId w:val="34"/>
   </w:num>
-  <w:num w:numId="21">
+  <w:num w:numId="26">
+    <w:abstractNumId w:val="19"/>
+  </w:num>
+  <w:num w:numId="27">
+    <w:abstractNumId w:val="13"/>
+  </w:num>
+  <w:num w:numId="28">
+    <w:abstractNumId w:val="17"/>
+  </w:num>
+  <w:num w:numId="29">
+    <w:abstractNumId w:val="26"/>
+  </w:num>
+  <w:num w:numId="30">
+    <w:abstractNumId w:val="32"/>
+  </w:num>
+  <w:num w:numId="31">
     <w:abstractNumId w:val="6"/>
   </w:num>
-  <w:num w:numId="22">
-    <w:abstractNumId w:val="26"/>
-  </w:num>
-  <w:num w:numId="23">
-    <w:abstractNumId w:val="20"/>
-  </w:num>
-  <w:num w:numId="24">
-    <w:abstractNumId w:val="19"/>
-  </w:num>
-  <w:num w:numId="25">
-    <w:abstractNumId w:val="31"/>
-  </w:num>
-  <w:num w:numId="26">
-    <w:abstractNumId w:val="18"/>
-  </w:num>
-  <w:num w:numId="27">
-    <w:abstractNumId w:val="12"/>
-  </w:num>
-  <w:num w:numId="28">
-    <w:abstractNumId w:val="16"/>
-  </w:num>
-  <w:num w:numId="29">
+  <w:num w:numId="32">
     <w:abstractNumId w:val="24"/>
-  </w:num>
-  <w:num w:numId="30">
-    <w:abstractNumId w:val="29"/>
-  </w:num>
-  <w:num w:numId="31">
-    <w:abstractNumId w:val="5"/>
-  </w:num>
-  <w:num w:numId="32">
-    <w:abstractNumId w:val="22"/>
   </w:num>
   <w:num w:numId="33">
     <w:abstractNumId w:val="2"/>
   </w:num>
   <w:num w:numId="34">
-    <w:abstractNumId w:val="21"/>
+    <w:abstractNumId w:val="22"/>
   </w:num>
   <w:num w:numId="35">
-    <w:abstractNumId w:val="7"/>
+    <w:abstractNumId w:val="8"/>
   </w:num>
   <w:num w:numId="36">
-    <w:abstractNumId w:val="33"/>
+    <w:abstractNumId w:val="36"/>
+  </w:num>
+  <w:num w:numId="37">
+    <w:abstractNumId w:val="27"/>
+  </w:num>
+  <w:num w:numId="38">
+    <w:abstractNumId w:val="23"/>
+  </w:num>
+  <w:num w:numId="39">
+    <w:abstractNumId w:val="3"/>
   </w:num>
 </w:numbering>
 </file>
 
 <file path=word/styles.xml><?xml version="1.0" encoding="utf-8"?>
-<w:styles xmlns:mc="http://schemas.openxmlformats.org/markup-compatibility/2006" xmlns:r="http://schemas.openxmlformats.org/officeDocument/2006/relationships" xmlns:w="http://schemas.openxmlformats.org/wordprocessingml/2006/main" xmlns:w14="http://schemas.microsoft.com/office/word/2010/wordml" xmlns:w15="http://schemas.microsoft.com/office/word/2012/wordml" xmlns:w16cid="http://schemas.microsoft.com/office/word/2016/wordml/cid" xmlns:w16se="http://schemas.microsoft.com/office/word/2015/wordml/symex" mc:Ignorable="w14 w15 w16se w16cid">
+<w:styles xmlns:mc="http://schemas.openxmlformats.org/markup-compatibility/2006" xmlns:r="http://schemas.openxmlformats.org/officeDocument/2006/relationships" xmlns:w="http://schemas.openxmlformats.org/wordprocessingml/2006/main" xmlns:w14="http://schemas.microsoft.com/office/word/2010/wordml" xmlns:w15="http://schemas.microsoft.com/office/word/2012/wordml" xmlns:w16se="http://schemas.microsoft.com/office/word/2015/wordml/symex" mc:Ignorable="w14 w15 w16se">
   <w:docDefaults>
     <w:rPrDefault>
       <w:rPr>
@@ -13572,7 +14485,7 @@
       </w:pPr>
     </w:pPrDefault>
   </w:docDefaults>
-  <w:latentStyles w:defLockedState="0" w:defUIPriority="99" w:defSemiHidden="0" w:defUnhideWhenUsed="0" w:defQFormat="0" w:count="376">
+  <w:latentStyles w:defLockedState="0" w:defUIPriority="99" w:defSemiHidden="0" w:defUnhideWhenUsed="0" w:defQFormat="0" w:count="371">
     <w:lsdException w:name="Normal" w:uiPriority="0" w:qFormat="1"/>
     <w:lsdException w:name="heading 1" w:uiPriority="9" w:qFormat="1"/>
     <w:lsdException w:name="heading 2" w:semiHidden="1" w:uiPriority="9" w:unhideWhenUsed="1" w:qFormat="1"/>
@@ -13944,11 +14857,6 @@
     <w:lsdException w:name="List Table 5 Dark Accent 6" w:uiPriority="50"/>
     <w:lsdException w:name="List Table 6 Colorful Accent 6" w:uiPriority="51"/>
     <w:lsdException w:name="List Table 7 Colorful Accent 6" w:uiPriority="52"/>
-    <w:lsdException w:name="Mention" w:semiHidden="1" w:unhideWhenUsed="1"/>
-    <w:lsdException w:name="Smart Hyperlink" w:semiHidden="1" w:unhideWhenUsed="1"/>
-    <w:lsdException w:name="Hashtag" w:semiHidden="1" w:unhideWhenUsed="1"/>
-    <w:lsdException w:name="Unresolved Mention" w:semiHidden="1" w:unhideWhenUsed="1"/>
-    <w:lsdException w:name="Smart Link" w:semiHidden="1" w:unhideWhenUsed="1"/>
   </w:latentStyles>
   <w:style w:type="paragraph" w:default="1" w:styleId="Normal">
     <w:name w:val="Normal"/>
@@ -14669,7 +15577,7 @@
 </file>
 
 <file path=customXml/itemProps1.xml><?xml version="1.0" encoding="utf-8"?>
-<ds:datastoreItem xmlns:ds="http://schemas.openxmlformats.org/officeDocument/2006/customXml" ds:itemID="{4588E041-93BA-479A-B51E-38CA051E05B1}">
+<ds:datastoreItem xmlns:ds="http://schemas.openxmlformats.org/officeDocument/2006/customXml" ds:itemID="{3C576E6E-A23D-4B87-9801-4D4308BE4C97}">
   <ds:schemaRefs>
     <ds:schemaRef ds:uri="http://schemas.openxmlformats.org/officeDocument/2006/bibliography"/>
   </ds:schemaRefs>

</xml_diff>